<commit_message>
Week 10 - Sprint
Added my section to the Sprint
</commit_message>
<xml_diff>
--- a/Sprints/Week 10 - SPRINT 7.docx
+++ b/Sprints/Week 10 - SPRINT 7.docx
@@ -1,10 +1,10 @@
 
 <file path=word/document.xml><?xml version="1.0" encoding="utf-8"?>
-<w:document xmlns:wpc="http://schemas.microsoft.com/office/word/2010/wordprocessingCanvas" xmlns:mc="http://schemas.openxmlformats.org/markup-compatibility/2006" xmlns:o="urn:schemas-microsoft-com:office:office" xmlns:r="http://schemas.openxmlformats.org/officeDocument/2006/relationships" xmlns:m="http://schemas.openxmlformats.org/officeDocument/2006/math" xmlns:v="urn:schemas-microsoft-com:vml" xmlns:wp14="http://schemas.microsoft.com/office/word/2010/wordprocessingDrawing" xmlns:wp="http://schemas.openxmlformats.org/drawingml/2006/wordprocessingDrawing" xmlns:w="http://schemas.openxmlformats.org/wordprocessingml/2006/main" xmlns:w14="http://schemas.microsoft.com/office/word/2010/wordml" xmlns:w10="urn:schemas-microsoft-com:office:word" xmlns:w15="http://schemas.microsoft.com/office/word/2012/wordml" xmlns:wpg="http://schemas.microsoft.com/office/word/2010/wordprocessingGroup" xmlns:wpi="http://schemas.microsoft.com/office/word/2010/wordprocessingInk" xmlns:wne="http://schemas.microsoft.com/office/word/2006/wordml" xmlns:wps="http://schemas.microsoft.com/office/word/2010/wordprocessingShape" xmlns:wpsCustomData="http://www.wps.cn/officeDocument/2013/wpsCustomData" mc:Ignorable="w14 w15 wp14">
+<w:document xmlns:wpc="http://schemas.microsoft.com/office/word/2010/wordprocessingCanvas" xmlns:cx="http://schemas.microsoft.com/office/drawing/2014/chartex" xmlns:mc="http://schemas.openxmlformats.org/markup-compatibility/2006" xmlns:o="urn:schemas-microsoft-com:office:office" xmlns:r="http://schemas.openxmlformats.org/officeDocument/2006/relationships" xmlns:m="http://schemas.openxmlformats.org/officeDocument/2006/math" xmlns:v="urn:schemas-microsoft-com:vml" xmlns:wp14="http://schemas.microsoft.com/office/word/2010/wordprocessingDrawing" xmlns:wp="http://schemas.openxmlformats.org/drawingml/2006/wordprocessingDrawing" xmlns:w10="urn:schemas-microsoft-com:office:word" xmlns:w="http://schemas.openxmlformats.org/wordprocessingml/2006/main" xmlns:w14="http://schemas.microsoft.com/office/word/2010/wordml" xmlns:w15="http://schemas.microsoft.com/office/word/2012/wordml" xmlns:w16se="http://schemas.microsoft.com/office/word/2015/wordml/symex" xmlns:wpg="http://schemas.microsoft.com/office/word/2010/wordprocessingGroup" xmlns:wpi="http://schemas.microsoft.com/office/word/2010/wordprocessingInk" xmlns:wne="http://schemas.microsoft.com/office/word/2006/wordml" xmlns:wps="http://schemas.microsoft.com/office/word/2010/wordprocessingShape" mc:Ignorable="w14 w15 w16se wp14">
   <w:body>
     <w:p>
       <w:pPr>
-        <w:pStyle w:val="4"/>
+        <w:pStyle w:val="Title"/>
         <w:rPr>
           <w:lang w:val="en-IE"/>
         </w:rPr>
@@ -51,7 +51,7 @@
     </w:p>
     <w:p>
       <w:pPr>
-        <w:pStyle w:val="9"/>
+        <w:pStyle w:val="ListParagraph"/>
         <w:numPr>
           <w:ilvl w:val="0"/>
           <w:numId w:val="1"/>
@@ -60,11 +60,19 @@
           <w:lang w:val="en-IE"/>
         </w:rPr>
       </w:pPr>
-      <w:r>
-        <w:rPr>
-          <w:lang w:val="en-IE"/>
-        </w:rPr>
-        <w:t>Chaman Ali</w:t>
+      <w:proofErr w:type="spellStart"/>
+      <w:r>
+        <w:rPr>
+          <w:lang w:val="en-IE"/>
+        </w:rPr>
+        <w:t>Chaman</w:t>
+      </w:r>
+      <w:proofErr w:type="spellEnd"/>
+      <w:r>
+        <w:rPr>
+          <w:lang w:val="en-IE"/>
+        </w:rPr>
+        <w:t xml:space="preserve"> Ali</w:t>
       </w:r>
       <w:r>
         <w:rPr>
@@ -77,17 +85,12 @@
           <w:lang w:val="en-IE"/>
         </w:rPr>
         <w:tab/>
-      </w:r>
-      <w:r>
-        <w:rPr>
-          <w:lang w:val="en-IE"/>
-        </w:rPr>
         <w:t>15016005</w:t>
       </w:r>
     </w:p>
     <w:p>
       <w:pPr>
-        <w:pStyle w:val="9"/>
+        <w:pStyle w:val="ListParagraph"/>
         <w:numPr>
           <w:ilvl w:val="0"/>
           <w:numId w:val="1"/>
@@ -100,8 +103,16 @@
         <w:rPr>
           <w:lang w:val="en-IE"/>
         </w:rPr>
-        <w:t>Chenlei Jie</w:t>
-      </w:r>
+        <w:t xml:space="preserve">Chenlei </w:t>
+      </w:r>
+      <w:proofErr w:type="spellStart"/>
+      <w:r>
+        <w:rPr>
+          <w:lang w:val="en-IE"/>
+        </w:rPr>
+        <w:t>Jie</w:t>
+      </w:r>
+      <w:proofErr w:type="spellEnd"/>
       <w:r>
         <w:rPr>
           <w:lang w:val="en-IE"/>
@@ -113,17 +124,12 @@
           <w:lang w:val="en-IE"/>
         </w:rPr>
         <w:tab/>
-      </w:r>
-      <w:r>
-        <w:rPr>
-          <w:lang w:val="en-IE"/>
-        </w:rPr>
         <w:t>01318877</w:t>
       </w:r>
     </w:p>
     <w:p>
       <w:pPr>
-        <w:pStyle w:val="9"/>
+        <w:pStyle w:val="ListParagraph"/>
         <w:numPr>
           <w:ilvl w:val="0"/>
           <w:numId w:val="1"/>
@@ -149,17 +155,12 @@
           <w:lang w:val="en-IE"/>
         </w:rPr>
         <w:tab/>
-      </w:r>
-      <w:r>
-        <w:rPr>
-          <w:lang w:val="en-IE"/>
-        </w:rPr>
         <w:t>15015556</w:t>
       </w:r>
     </w:p>
     <w:p>
       <w:pPr>
-        <w:pStyle w:val="9"/>
+        <w:pStyle w:val="ListParagraph"/>
         <w:numPr>
           <w:ilvl w:val="0"/>
           <w:numId w:val="1"/>
@@ -179,17 +180,12 @@
           <w:lang w:val="en-IE"/>
         </w:rPr>
         <w:tab/>
-      </w:r>
-      <w:r>
-        <w:rPr>
-          <w:lang w:val="en-IE"/>
-        </w:rPr>
         <w:t>15007669</w:t>
       </w:r>
     </w:p>
     <w:p>
       <w:pPr>
-        <w:pStyle w:val="9"/>
+        <w:pStyle w:val="ListParagraph"/>
         <w:rPr>
           <w:lang w:val="en-IE"/>
         </w:rPr>
@@ -268,17 +264,23 @@
     </w:p>
     <w:p>
       <w:pPr>
-        <w:pStyle w:val="2"/>
-        <w:jc w:val="both"/>
-        <w:rPr>
-          <w:lang w:val="en-IE"/>
-        </w:rPr>
-      </w:pPr>
-      <w:r>
-        <w:rPr>
-          <w:lang w:val="en-IE"/>
-        </w:rPr>
-        <w:t>Evaluation (Plan to do)</w:t>
+        <w:pStyle w:val="Heading1"/>
+        <w:jc w:val="both"/>
+        <w:rPr>
+          <w:lang w:val="en-IE"/>
+        </w:rPr>
+      </w:pPr>
+      <w:r>
+        <w:rPr>
+          <w:lang w:val="en-IE"/>
+        </w:rPr>
+        <w:t xml:space="preserve">Evaluation </w:t>
+      </w:r>
+      <w:r>
+        <w:rPr>
+          <w:lang w:val="en-IE"/>
+        </w:rPr>
+        <w:t>(Plan to do)</w:t>
       </w:r>
     </w:p>
     <w:p>
@@ -339,6 +341,14 @@
           <w:lang w:val="en-IE"/>
         </w:rPr>
       </w:pPr>
+      <w:r>
+        <w:rPr>
+          <w:lang w:val="en-IE"/>
+        </w:rPr>
+        <w:t>Going to do the Company_Comment this week where a Company will be able to add a comment under the Event or resource.</w:t>
+      </w:r>
+      <w:bookmarkStart w:id="0" w:name="_GoBack"/>
+      <w:bookmarkEnd w:id="0"/>
     </w:p>
     <w:p>
       <w:pPr>
@@ -392,7 +402,7 @@
     </w:p>
     <w:p>
       <w:pPr>
-        <w:pStyle w:val="2"/>
+        <w:pStyle w:val="Heading1"/>
         <w:jc w:val="both"/>
         <w:rPr>
           <w:lang w:val="en-IE"/>
@@ -416,12 +426,18 @@
         <w:rPr>
           <w:lang w:val="en-IE"/>
         </w:rPr>
-        <w:t>These are the following tasks that need to be completed this week:</w:t>
-      </w:r>
-    </w:p>
-    <w:p>
-      <w:pPr>
-        <w:pStyle w:val="9"/>
+        <w:t xml:space="preserve">These are the following tasks that need to be completed </w:t>
+      </w:r>
+      <w:r>
+        <w:rPr>
+          <w:lang w:val="en-IE"/>
+        </w:rPr>
+        <w:t>this week:</w:t>
+      </w:r>
+    </w:p>
+    <w:p>
+      <w:pPr>
+        <w:pStyle w:val="ListParagraph"/>
         <w:numPr>
           <w:ilvl w:val="0"/>
           <w:numId w:val="2"/>
@@ -431,19 +447,29 @@
           <w:lang w:val="en-IE"/>
         </w:rPr>
       </w:pPr>
-      <w:r>
-        <w:rPr>
-          <w:lang w:val="en-IE"/>
-        </w:rPr>
-        <w:t>Admin_Approve – Sprint 2 of 3 (</w:t>
-      </w:r>
-      <w:r>
-        <w:rPr>
-          <w:rFonts w:hint="eastAsia" w:eastAsia="宋体"/>
+      <w:proofErr w:type="spellStart"/>
+      <w:r>
+        <w:rPr>
+          <w:lang w:val="en-IE"/>
+        </w:rPr>
+        <w:t>Admin_Approve</w:t>
+      </w:r>
+      <w:proofErr w:type="spellEnd"/>
+      <w:r>
+        <w:rPr>
+          <w:lang w:val="en-IE"/>
+        </w:rPr>
+        <w:t xml:space="preserve"> – Sprint 2 of 3 (</w:t>
+      </w:r>
+      <w:proofErr w:type="spellStart"/>
+      <w:r>
+        <w:rPr>
+          <w:rFonts w:eastAsia="SimSun"/>
           <w:lang w:eastAsia="zh-CN"/>
         </w:rPr>
-        <w:t>Ali</w:t>
-      </w:r>
+        <w:t>Chenlei</w:t>
+      </w:r>
+      <w:proofErr w:type="spellEnd"/>
       <w:r>
         <w:rPr>
           <w:lang w:val="en-IE"/>
@@ -453,7 +479,7 @@
     </w:p>
     <w:p>
       <w:pPr>
-        <w:pStyle w:val="9"/>
+        <w:pStyle w:val="ListParagraph"/>
         <w:numPr>
           <w:ilvl w:val="0"/>
           <w:numId w:val="2"/>
@@ -463,16 +489,42 @@
           <w:lang w:val="en-IE"/>
         </w:rPr>
       </w:pPr>
-      <w:r>
-        <w:rPr>
-          <w:lang w:val="en-IE"/>
-        </w:rPr>
-        <w:t>Admin_Add -  Sprint 1 of 2 (Keith)</w:t>
-      </w:r>
-    </w:p>
-    <w:p>
-      <w:pPr>
-        <w:pStyle w:val="9"/>
+      <w:proofErr w:type="spellStart"/>
+      <w:r>
+        <w:rPr>
+          <w:lang w:val="en-IE"/>
+        </w:rPr>
+        <w:t>Admin_Add</w:t>
+      </w:r>
+      <w:proofErr w:type="spellEnd"/>
+      <w:r>
+        <w:rPr>
+          <w:lang w:val="en-IE"/>
+        </w:rPr>
+        <w:t xml:space="preserve"> -  Sprint 1</w:t>
+      </w:r>
+      <w:r>
+        <w:rPr>
+          <w:lang w:val="en-IE"/>
+        </w:rPr>
+        <w:t xml:space="preserve"> of 2 (</w:t>
+      </w:r>
+      <w:r>
+        <w:rPr>
+          <w:lang w:val="en-IE"/>
+        </w:rPr>
+        <w:t>Ali</w:t>
+      </w:r>
+      <w:r>
+        <w:rPr>
+          <w:lang w:val="en-IE"/>
+        </w:rPr>
+        <w:t>)</w:t>
+      </w:r>
+    </w:p>
+    <w:p>
+      <w:pPr>
+        <w:pStyle w:val="ListParagraph"/>
         <w:numPr>
           <w:ilvl w:val="0"/>
           <w:numId w:val="2"/>
@@ -482,34 +534,24 @@
           <w:lang w:val="en-IE"/>
         </w:rPr>
       </w:pPr>
+      <w:proofErr w:type="spellStart"/>
       <w:r>
         <w:rPr>
           <w:lang w:val="en-GB"/>
         </w:rPr>
-        <w:t xml:space="preserve">Improve the work  </w:t>
-      </w:r>
-      <w:r>
-        <w:rPr>
-          <w:lang w:val="en-IE"/>
-        </w:rPr>
-        <w:t xml:space="preserve"> (</w:t>
-      </w:r>
+        <w:t>Company_Commeny</w:t>
+      </w:r>
+      <w:proofErr w:type="spellEnd"/>
       <w:r>
         <w:rPr>
           <w:lang w:val="en-GB"/>
         </w:rPr>
-        <w:t>Chenlei</w:t>
-      </w:r>
-      <w:r>
-        <w:rPr>
-          <w:lang w:val="en-IE"/>
-        </w:rPr>
-        <w:t>)</w:t>
-      </w:r>
-    </w:p>
-    <w:p>
-      <w:pPr>
-        <w:pStyle w:val="9"/>
+        <w:t xml:space="preserve"> – Sprint 1 of 2 (Keith)</w:t>
+      </w:r>
+    </w:p>
+    <w:p>
+      <w:pPr>
+        <w:pStyle w:val="ListParagraph"/>
         <w:numPr>
           <w:ilvl w:val="0"/>
           <w:numId w:val="2"/>
@@ -523,12 +565,24 @@
         <w:rPr>
           <w:lang w:val="en-IE"/>
         </w:rPr>
-        <w:t>Customer-Save – Sprint 4 of 4 (Surendra)</w:t>
-      </w:r>
-    </w:p>
-    <w:p>
-      <w:pPr>
-        <w:pStyle w:val="2"/>
+        <w:t xml:space="preserve">Customer-Save – Sprint </w:t>
+      </w:r>
+      <w:r>
+        <w:rPr>
+          <w:lang w:val="en-IE"/>
+        </w:rPr>
+        <w:t>4 of 4</w:t>
+      </w:r>
+      <w:r>
+        <w:rPr>
+          <w:lang w:val="en-IE"/>
+        </w:rPr>
+        <w:t xml:space="preserve"> (Surendra)</w:t>
+      </w:r>
+    </w:p>
+    <w:p>
+      <w:pPr>
+        <w:pStyle w:val="Heading1"/>
         <w:jc w:val="both"/>
         <w:rPr>
           <w:lang w:val="en-IE"/>
@@ -552,29 +606,63 @@
         <w:rPr>
           <w:lang w:val="en-IE"/>
         </w:rPr>
-        <w:t>The group is selecting Admin_Approve so that the Admin will have to approve all resources such as events and comments are not spam and are valid.</w:t>
-      </w:r>
-    </w:p>
-    <w:p>
-      <w:pPr>
-        <w:jc w:val="both"/>
-        <w:rPr>
-          <w:lang w:val="en-IE"/>
-        </w:rPr>
-      </w:pPr>
-    </w:p>
-    <w:p>
-      <w:pPr>
-        <w:jc w:val="both"/>
-        <w:rPr>
-          <w:lang w:val="en-IE"/>
-        </w:rPr>
-      </w:pPr>
-      <w:r>
-        <w:rPr>
-          <w:lang w:val="en-IE"/>
-        </w:rPr>
-        <w:t>The group is choosing Admin_Add, so the current Admin can add another Admin to manage the site.</w:t>
+        <w:t xml:space="preserve">The group is selecting </w:t>
+      </w:r>
+      <w:proofErr w:type="spellStart"/>
+      <w:r>
+        <w:rPr>
+          <w:lang w:val="en-IE"/>
+        </w:rPr>
+        <w:t>Admin_Approve</w:t>
+      </w:r>
+      <w:proofErr w:type="spellEnd"/>
+      <w:r>
+        <w:rPr>
+          <w:lang w:val="en-IE"/>
+        </w:rPr>
+        <w:t xml:space="preserve"> so that the Admin will have to approve all </w:t>
+      </w:r>
+      <w:r>
+        <w:rPr>
+          <w:lang w:val="en-IE"/>
+        </w:rPr>
+        <w:t>resources such as events and comments are not spam and are valid.</w:t>
+      </w:r>
+    </w:p>
+    <w:p>
+      <w:pPr>
+        <w:jc w:val="both"/>
+        <w:rPr>
+          <w:lang w:val="en-IE"/>
+        </w:rPr>
+      </w:pPr>
+    </w:p>
+    <w:p>
+      <w:pPr>
+        <w:jc w:val="both"/>
+        <w:rPr>
+          <w:lang w:val="en-IE"/>
+        </w:rPr>
+      </w:pPr>
+      <w:r>
+        <w:rPr>
+          <w:lang w:val="en-IE"/>
+        </w:rPr>
+        <w:t xml:space="preserve">The group is choosing </w:t>
+      </w:r>
+      <w:proofErr w:type="spellStart"/>
+      <w:r>
+        <w:rPr>
+          <w:lang w:val="en-IE"/>
+        </w:rPr>
+        <w:t>Admin_Add</w:t>
+      </w:r>
+      <w:proofErr w:type="spellEnd"/>
+      <w:r>
+        <w:rPr>
+          <w:lang w:val="en-IE"/>
+        </w:rPr>
+        <w:t>, so the current Admin can add another Admin to manage the site.</w:t>
       </w:r>
     </w:p>
     <w:p>
@@ -592,38 +680,52 @@
           <w:lang w:val="en-GB"/>
         </w:rPr>
       </w:pPr>
+      <w:proofErr w:type="spellStart"/>
       <w:r>
         <w:rPr>
           <w:lang w:val="en-GB"/>
         </w:rPr>
-        <w:t>To make a connection of each page. To show the content of log in company.</w:t>
-      </w:r>
-    </w:p>
-    <w:p>
-      <w:pPr>
-        <w:jc w:val="both"/>
+        <w:t>Company_Comment</w:t>
+      </w:r>
+      <w:proofErr w:type="spellEnd"/>
+      <w:r>
         <w:rPr>
           <w:lang w:val="en-GB"/>
         </w:rPr>
-      </w:pPr>
-    </w:p>
-    <w:p>
-      <w:pPr>
-        <w:jc w:val="both"/>
-        <w:rPr>
-          <w:lang w:val="en-IE"/>
-        </w:rPr>
-      </w:pPr>
-      <w:r>
-        <w:rPr>
-          <w:lang w:val="en-IE"/>
-        </w:rPr>
-        <w:t xml:space="preserve">The group is choosing Customer-Save, as this will save events in a personalised area for the Customer. </w:t>
-      </w:r>
-    </w:p>
-    <w:p>
-      <w:pPr>
-        <w:pStyle w:val="2"/>
+        <w:t xml:space="preserve"> was chosen so the company would be able to add comments under the likes of events.</w:t>
+      </w:r>
+    </w:p>
+    <w:p>
+      <w:pPr>
+        <w:jc w:val="both"/>
+        <w:rPr>
+          <w:lang w:val="en-GB"/>
+        </w:rPr>
+      </w:pPr>
+    </w:p>
+    <w:p>
+      <w:pPr>
+        <w:jc w:val="both"/>
+        <w:rPr>
+          <w:lang w:val="en-IE"/>
+        </w:rPr>
+      </w:pPr>
+      <w:r>
+        <w:rPr>
+          <w:lang w:val="en-IE"/>
+        </w:rPr>
+        <w:t>The group is choo</w:t>
+      </w:r>
+      <w:r>
+        <w:rPr>
+          <w:lang w:val="en-IE"/>
+        </w:rPr>
+        <w:t xml:space="preserve">sing Customer-Save, as this will save events in a personalised area for the Customer. </w:t>
+      </w:r>
+    </w:p>
+    <w:p>
+      <w:pPr>
+        <w:pStyle w:val="Heading1"/>
         <w:rPr>
           <w:u w:val="double"/>
           <w:lang w:val="en-IE"/>
@@ -678,10 +780,14 @@
         <w:rPr>
           <w:lang w:val="en-GB"/>
         </w:rPr>
-        <w:t>The page can add and show events of the log in company. Also the page can delete the event. But the edit event is still not working properly.</w:t>
-      </w:r>
-      <w:bookmarkStart w:id="0" w:name="_GoBack"/>
-      <w:bookmarkEnd w:id="0"/>
+        <w:t>The page can add and show events of the log in company. Also the page can delete the event. But the edit event is still no</w:t>
+      </w:r>
+      <w:r>
+        <w:rPr>
+          <w:lang w:val="en-GB"/>
+        </w:rPr>
+        <w:t>t working properly.</w:t>
+      </w:r>
     </w:p>
     <w:p>
       <w:pPr>
@@ -707,6 +813,38 @@
           <w:lang w:val="en-IE"/>
         </w:rPr>
       </w:pPr>
+      <w:r>
+        <w:rPr>
+          <w:lang w:val="en-IE"/>
+        </w:rPr>
+        <w:t>On Monday, I learned that Surendra was working on the Company and Customer comments, so I assisted Chenlei with the company adding events.</w:t>
+      </w:r>
+      <w:r>
+        <w:rPr>
+          <w:lang w:val="en-IE"/>
+        </w:rPr>
+        <w:br/>
+      </w:r>
+      <w:r>
+        <w:rPr>
+          <w:lang w:val="en-IE"/>
+        </w:rPr>
+        <w:br/>
+        <w:t xml:space="preserve">On Thursday, Chenlei was having a bad day and didn’t agree with the changes I made, so I reverted them and let Chenlei do it her own way. On Monday, I assisted Ali is linking the search to external sites as agreed in the original concept of the Project. As of Friday, this is not implemented. </w:t>
+      </w:r>
+    </w:p>
+    <w:p>
+      <w:pPr>
+        <w:rPr>
+          <w:lang w:val="en-IE"/>
+        </w:rPr>
+      </w:pPr>
+      <w:r>
+        <w:rPr>
+          <w:lang w:val="en-IE"/>
+        </w:rPr>
+        <w:t xml:space="preserve">Also fixed the header so that any edits to the header would be on one page, and not on all pages. </w:t>
+      </w:r>
     </w:p>
     <w:p>
       <w:pPr>
@@ -756,20 +894,20 @@
     <w:sectPr>
       <w:pgSz w:w="11900" w:h="16840"/>
       <w:pgMar w:top="1440" w:right="1800" w:bottom="1440" w:left="1800" w:header="708" w:footer="708" w:gutter="0"/>
-      <w:cols w:space="708" w:num="1"/>
-      <w:docGrid w:linePitch="360" w:charSpace="0"/>
+      <w:cols w:space="708"/>
+      <w:docGrid w:linePitch="360"/>
     </w:sectPr>
   </w:body>
 </w:document>
 </file>
 
 <file path=word/numbering.xml><?xml version="1.0" encoding="utf-8"?>
-<w:numbering xmlns:wpc="http://schemas.microsoft.com/office/word/2010/wordprocessingCanvas" xmlns:mc="http://schemas.openxmlformats.org/markup-compatibility/2006" xmlns:o="urn:schemas-microsoft-com:office:office" xmlns:r="http://schemas.openxmlformats.org/officeDocument/2006/relationships" xmlns:m="http://schemas.openxmlformats.org/officeDocument/2006/math" xmlns:v="urn:schemas-microsoft-com:vml" xmlns:wp14="http://schemas.microsoft.com/office/word/2010/wordprocessingDrawing" xmlns:wp="http://schemas.openxmlformats.org/drawingml/2006/wordprocessingDrawing" xmlns:w10="urn:schemas-microsoft-com:office:word" xmlns:w="http://schemas.openxmlformats.org/wordprocessingml/2006/main" xmlns:w14="http://schemas.microsoft.com/office/word/2010/wordml" xmlns:wpg="http://schemas.microsoft.com/office/word/2010/wordprocessingGroup" xmlns:wpi="http://schemas.microsoft.com/office/word/2010/wordprocessingInk" xmlns:wne="http://schemas.microsoft.com/office/word/2006/wordml" xmlns:wps="http://schemas.microsoft.com/office/word/2010/wordprocessingShape" mc:Ignorable="w14 wp14">
-  <w:abstractNum w:abstractNumId="0">
+<w:numbering xmlns:wpc="http://schemas.microsoft.com/office/word/2010/wordprocessingCanvas" xmlns:cx="http://schemas.microsoft.com/office/drawing/2014/chartex" xmlns:mc="http://schemas.openxmlformats.org/markup-compatibility/2006" xmlns:o="urn:schemas-microsoft-com:office:office" xmlns:r="http://schemas.openxmlformats.org/officeDocument/2006/relationships" xmlns:m="http://schemas.openxmlformats.org/officeDocument/2006/math" xmlns:v="urn:schemas-microsoft-com:vml" xmlns:wp14="http://schemas.microsoft.com/office/word/2010/wordprocessingDrawing" xmlns:wp="http://schemas.openxmlformats.org/drawingml/2006/wordprocessingDrawing" xmlns:w10="urn:schemas-microsoft-com:office:word" xmlns:w="http://schemas.openxmlformats.org/wordprocessingml/2006/main" xmlns:w14="http://schemas.microsoft.com/office/word/2010/wordml" xmlns:w15="http://schemas.microsoft.com/office/word/2012/wordml" xmlns:w16se="http://schemas.microsoft.com/office/word/2015/wordml/symex" xmlns:wpg="http://schemas.microsoft.com/office/word/2010/wordprocessingGroup" xmlns:wpi="http://schemas.microsoft.com/office/word/2010/wordprocessingInk" xmlns:wne="http://schemas.microsoft.com/office/word/2006/wordml" xmlns:wps="http://schemas.microsoft.com/office/word/2010/wordprocessingShape" mc:Ignorable="w14 w15 w16se wp14">
+  <w:abstractNum w:abstractNumId="0" w15:restartNumberingAfterBreak="0">
     <w:nsid w:val="5E69366C"/>
     <w:multiLevelType w:val="multilevel"/>
     <w:tmpl w:val="5E69366C"/>
-    <w:lvl w:ilvl="0" w:tentative="0">
+    <w:lvl w:ilvl="0">
       <w:start w:val="1"/>
       <w:numFmt w:val="bullet"/>
       <w:lvlText w:val=""/>
@@ -778,10 +916,10 @@
         <w:ind w:left="720" w:hanging="360"/>
       </w:pPr>
       <w:rPr>
-        <w:rFonts w:hint="default" w:ascii="Symbol" w:hAnsi="Symbol"/>
+        <w:rFonts w:ascii="Symbol" w:hAnsi="Symbol" w:hint="default"/>
       </w:rPr>
     </w:lvl>
-    <w:lvl w:ilvl="1" w:tentative="0">
+    <w:lvl w:ilvl="1">
       <w:start w:val="1"/>
       <w:numFmt w:val="bullet"/>
       <w:lvlText w:val="o"/>
@@ -790,10 +928,10 @@
         <w:ind w:left="1440" w:hanging="360"/>
       </w:pPr>
       <w:rPr>
-        <w:rFonts w:hint="default" w:ascii="Courier New" w:hAnsi="Courier New" w:cs="Courier New"/>
+        <w:rFonts w:ascii="Courier New" w:hAnsi="Courier New" w:cs="Courier New" w:hint="default"/>
       </w:rPr>
     </w:lvl>
-    <w:lvl w:ilvl="2" w:tentative="0">
+    <w:lvl w:ilvl="2">
       <w:start w:val="1"/>
       <w:numFmt w:val="bullet"/>
       <w:lvlText w:val=""/>
@@ -802,10 +940,10 @@
         <w:ind w:left="2160" w:hanging="360"/>
       </w:pPr>
       <w:rPr>
-        <w:rFonts w:hint="default" w:ascii="Wingdings" w:hAnsi="Wingdings"/>
+        <w:rFonts w:ascii="Wingdings" w:hAnsi="Wingdings" w:hint="default"/>
       </w:rPr>
     </w:lvl>
-    <w:lvl w:ilvl="3" w:tentative="0">
+    <w:lvl w:ilvl="3">
       <w:start w:val="1"/>
       <w:numFmt w:val="bullet"/>
       <w:lvlText w:val=""/>
@@ -814,10 +952,10 @@
         <w:ind w:left="2880" w:hanging="360"/>
       </w:pPr>
       <w:rPr>
-        <w:rFonts w:hint="default" w:ascii="Symbol" w:hAnsi="Symbol"/>
+        <w:rFonts w:ascii="Symbol" w:hAnsi="Symbol" w:hint="default"/>
       </w:rPr>
     </w:lvl>
-    <w:lvl w:ilvl="4" w:tentative="0">
+    <w:lvl w:ilvl="4">
       <w:start w:val="1"/>
       <w:numFmt w:val="bullet"/>
       <w:lvlText w:val="o"/>
@@ -826,10 +964,10 @@
         <w:ind w:left="3600" w:hanging="360"/>
       </w:pPr>
       <w:rPr>
-        <w:rFonts w:hint="default" w:ascii="Courier New" w:hAnsi="Courier New" w:cs="Courier New"/>
+        <w:rFonts w:ascii="Courier New" w:hAnsi="Courier New" w:cs="Courier New" w:hint="default"/>
       </w:rPr>
     </w:lvl>
-    <w:lvl w:ilvl="5" w:tentative="0">
+    <w:lvl w:ilvl="5">
       <w:start w:val="1"/>
       <w:numFmt w:val="bullet"/>
       <w:lvlText w:val=""/>
@@ -838,10 +976,10 @@
         <w:ind w:left="4320" w:hanging="360"/>
       </w:pPr>
       <w:rPr>
-        <w:rFonts w:hint="default" w:ascii="Wingdings" w:hAnsi="Wingdings"/>
+        <w:rFonts w:ascii="Wingdings" w:hAnsi="Wingdings" w:hint="default"/>
       </w:rPr>
     </w:lvl>
-    <w:lvl w:ilvl="6" w:tentative="0">
+    <w:lvl w:ilvl="6">
       <w:start w:val="1"/>
       <w:numFmt w:val="bullet"/>
       <w:lvlText w:val=""/>
@@ -850,10 +988,10 @@
         <w:ind w:left="5040" w:hanging="360"/>
       </w:pPr>
       <w:rPr>
-        <w:rFonts w:hint="default" w:ascii="Symbol" w:hAnsi="Symbol"/>
+        <w:rFonts w:ascii="Symbol" w:hAnsi="Symbol" w:hint="default"/>
       </w:rPr>
     </w:lvl>
-    <w:lvl w:ilvl="7" w:tentative="0">
+    <w:lvl w:ilvl="7">
       <w:start w:val="1"/>
       <w:numFmt w:val="bullet"/>
       <w:lvlText w:val="o"/>
@@ -862,10 +1000,10 @@
         <w:ind w:left="5760" w:hanging="360"/>
       </w:pPr>
       <w:rPr>
-        <w:rFonts w:hint="default" w:ascii="Courier New" w:hAnsi="Courier New" w:cs="Courier New"/>
+        <w:rFonts w:ascii="Courier New" w:hAnsi="Courier New" w:cs="Courier New" w:hint="default"/>
       </w:rPr>
     </w:lvl>
-    <w:lvl w:ilvl="8" w:tentative="0">
+    <w:lvl w:ilvl="8">
       <w:start w:val="1"/>
       <w:numFmt w:val="bullet"/>
       <w:lvlText w:val=""/>
@@ -874,15 +1012,15 @@
         <w:ind w:left="6480" w:hanging="360"/>
       </w:pPr>
       <w:rPr>
-        <w:rFonts w:hint="default" w:ascii="Wingdings" w:hAnsi="Wingdings"/>
+        <w:rFonts w:ascii="Wingdings" w:hAnsi="Wingdings" w:hint="default"/>
       </w:rPr>
     </w:lvl>
   </w:abstractNum>
-  <w:abstractNum w:abstractNumId="1">
+  <w:abstractNum w:abstractNumId="1" w15:restartNumberingAfterBreak="0">
     <w:nsid w:val="68C475AE"/>
     <w:multiLevelType w:val="multilevel"/>
     <w:tmpl w:val="68C475AE"/>
-    <w:lvl w:ilvl="0" w:tentative="0">
+    <w:lvl w:ilvl="0">
       <w:start w:val="1"/>
       <w:numFmt w:val="bullet"/>
       <w:lvlText w:val=""/>
@@ -891,10 +1029,10 @@
         <w:ind w:left="720" w:hanging="360"/>
       </w:pPr>
       <w:rPr>
-        <w:rFonts w:hint="default" w:ascii="Symbol" w:hAnsi="Symbol"/>
+        <w:rFonts w:ascii="Symbol" w:hAnsi="Symbol" w:hint="default"/>
       </w:rPr>
     </w:lvl>
-    <w:lvl w:ilvl="1" w:tentative="0">
+    <w:lvl w:ilvl="1">
       <w:start w:val="1"/>
       <w:numFmt w:val="bullet"/>
       <w:lvlText w:val="o"/>
@@ -903,10 +1041,10 @@
         <w:ind w:left="1440" w:hanging="360"/>
       </w:pPr>
       <w:rPr>
-        <w:rFonts w:hint="default" w:ascii="Courier New" w:hAnsi="Courier New" w:cs="Courier New"/>
+        <w:rFonts w:ascii="Courier New" w:hAnsi="Courier New" w:cs="Courier New" w:hint="default"/>
       </w:rPr>
     </w:lvl>
-    <w:lvl w:ilvl="2" w:tentative="0">
+    <w:lvl w:ilvl="2">
       <w:start w:val="1"/>
       <w:numFmt w:val="bullet"/>
       <w:lvlText w:val=""/>
@@ -915,10 +1053,10 @@
         <w:ind w:left="2160" w:hanging="360"/>
       </w:pPr>
       <w:rPr>
-        <w:rFonts w:hint="default" w:ascii="Wingdings" w:hAnsi="Wingdings"/>
+        <w:rFonts w:ascii="Wingdings" w:hAnsi="Wingdings" w:hint="default"/>
       </w:rPr>
     </w:lvl>
-    <w:lvl w:ilvl="3" w:tentative="0">
+    <w:lvl w:ilvl="3">
       <w:start w:val="1"/>
       <w:numFmt w:val="bullet"/>
       <w:lvlText w:val=""/>
@@ -927,10 +1065,10 @@
         <w:ind w:left="2880" w:hanging="360"/>
       </w:pPr>
       <w:rPr>
-        <w:rFonts w:hint="default" w:ascii="Symbol" w:hAnsi="Symbol"/>
+        <w:rFonts w:ascii="Symbol" w:hAnsi="Symbol" w:hint="default"/>
       </w:rPr>
     </w:lvl>
-    <w:lvl w:ilvl="4" w:tentative="0">
+    <w:lvl w:ilvl="4">
       <w:start w:val="1"/>
       <w:numFmt w:val="bullet"/>
       <w:lvlText w:val="o"/>
@@ -939,10 +1077,10 @@
         <w:ind w:left="3600" w:hanging="360"/>
       </w:pPr>
       <w:rPr>
-        <w:rFonts w:hint="default" w:ascii="Courier New" w:hAnsi="Courier New" w:cs="Courier New"/>
+        <w:rFonts w:ascii="Courier New" w:hAnsi="Courier New" w:cs="Courier New" w:hint="default"/>
       </w:rPr>
     </w:lvl>
-    <w:lvl w:ilvl="5" w:tentative="0">
+    <w:lvl w:ilvl="5">
       <w:start w:val="1"/>
       <w:numFmt w:val="bullet"/>
       <w:lvlText w:val=""/>
@@ -951,10 +1089,10 @@
         <w:ind w:left="4320" w:hanging="360"/>
       </w:pPr>
       <w:rPr>
-        <w:rFonts w:hint="default" w:ascii="Wingdings" w:hAnsi="Wingdings"/>
+        <w:rFonts w:ascii="Wingdings" w:hAnsi="Wingdings" w:hint="default"/>
       </w:rPr>
     </w:lvl>
-    <w:lvl w:ilvl="6" w:tentative="0">
+    <w:lvl w:ilvl="6">
       <w:start w:val="1"/>
       <w:numFmt w:val="bullet"/>
       <w:lvlText w:val=""/>
@@ -963,10 +1101,10 @@
         <w:ind w:left="5040" w:hanging="360"/>
       </w:pPr>
       <w:rPr>
-        <w:rFonts w:hint="default" w:ascii="Symbol" w:hAnsi="Symbol"/>
+        <w:rFonts w:ascii="Symbol" w:hAnsi="Symbol" w:hint="default"/>
       </w:rPr>
     </w:lvl>
-    <w:lvl w:ilvl="7" w:tentative="0">
+    <w:lvl w:ilvl="7">
       <w:start w:val="1"/>
       <w:numFmt w:val="bullet"/>
       <w:lvlText w:val="o"/>
@@ -975,10 +1113,10 @@
         <w:ind w:left="5760" w:hanging="360"/>
       </w:pPr>
       <w:rPr>
-        <w:rFonts w:hint="default" w:ascii="Courier New" w:hAnsi="Courier New" w:cs="Courier New"/>
+        <w:rFonts w:ascii="Courier New" w:hAnsi="Courier New" w:cs="Courier New" w:hint="default"/>
       </w:rPr>
     </w:lvl>
-    <w:lvl w:ilvl="8" w:tentative="0">
+    <w:lvl w:ilvl="8">
       <w:start w:val="1"/>
       <w:numFmt w:val="bullet"/>
       <w:lvlText w:val=""/>
@@ -987,7 +1125,7 @@
         <w:ind w:left="6480" w:hanging="360"/>
       </w:pPr>
       <w:rPr>
-        <w:rFonts w:hint="default" w:ascii="Wingdings" w:hAnsi="Wingdings"/>
+        <w:rFonts w:ascii="Wingdings" w:hAnsi="Wingdings" w:hint="default"/>
       </w:rPr>
     </w:lvl>
   </w:abstractNum>
@@ -1001,286 +1139,406 @@
 </file>
 
 <file path=word/styles.xml><?xml version="1.0" encoding="utf-8"?>
-<w:styles xmlns:mc="http://schemas.openxmlformats.org/markup-compatibility/2006" xmlns:o="urn:schemas-microsoft-com:office:office" xmlns:r="http://schemas.openxmlformats.org/officeDocument/2006/relationships" xmlns:m="http://schemas.openxmlformats.org/officeDocument/2006/math" xmlns:v="urn:schemas-microsoft-com:vml" xmlns:w="http://schemas.openxmlformats.org/wordprocessingml/2006/main" xmlns:w14="http://schemas.microsoft.com/office/word/2010/wordml" xmlns:w10="urn:schemas-microsoft-com:office:word" xmlns:sl="http://schemas.openxmlformats.org/schemaLibrary/2006/main" mc:Ignorable="w14">
+<w:styles xmlns:mc="http://schemas.openxmlformats.org/markup-compatibility/2006" xmlns:r="http://schemas.openxmlformats.org/officeDocument/2006/relationships" xmlns:w="http://schemas.openxmlformats.org/wordprocessingml/2006/main" xmlns:w14="http://schemas.microsoft.com/office/word/2010/wordml" xmlns:w15="http://schemas.microsoft.com/office/word/2012/wordml" xmlns:w16se="http://schemas.microsoft.com/office/word/2015/wordml/symex" mc:Ignorable="w14 w15 w16se">
   <w:docDefaults>
     <w:rPrDefault>
       <w:rPr>
-        <w:rFonts w:asciiTheme="minorHAnsi" w:hAnsiTheme="minorHAnsi" w:eastAsiaTheme="minorEastAsia" w:cstheme="minorBidi"/>
+        <w:rFonts w:asciiTheme="minorHAnsi" w:eastAsiaTheme="minorEastAsia" w:hAnsiTheme="minorHAnsi" w:cstheme="minorBidi"/>
+        <w:lang w:val="en-IE" w:eastAsia="en-IE" w:bidi="ar-SA"/>
       </w:rPr>
     </w:rPrDefault>
+    <w:pPrDefault>
+      <w:pPr>
+        <w:spacing w:after="160" w:line="259" w:lineRule="auto"/>
+      </w:pPr>
+    </w:pPrDefault>
   </w:docDefaults>
-  <w:latentStyles w:count="260" w:defQFormat="0" w:defUnhideWhenUsed="1" w:defSemiHidden="1" w:defUIPriority="99" w:defLockedState="0">
-    <w:lsdException w:qFormat="1" w:unhideWhenUsed="0" w:uiPriority="0" w:semiHidden="0" w:name="Normal"/>
-    <w:lsdException w:qFormat="1" w:unhideWhenUsed="0" w:uiPriority="9" w:semiHidden="0" w:name="heading 1"/>
-    <w:lsdException w:qFormat="1" w:uiPriority="9" w:name="heading 2"/>
-    <w:lsdException w:qFormat="1" w:uiPriority="9" w:name="heading 3"/>
-    <w:lsdException w:qFormat="1" w:uiPriority="9" w:name="heading 4"/>
-    <w:lsdException w:qFormat="1" w:uiPriority="9" w:name="heading 5"/>
-    <w:lsdException w:qFormat="1" w:uiPriority="9" w:name="heading 6"/>
-    <w:lsdException w:qFormat="1" w:uiPriority="9" w:name="heading 7"/>
-    <w:lsdException w:qFormat="1" w:uiPriority="9" w:name="heading 8"/>
-    <w:lsdException w:qFormat="1" w:uiPriority="9" w:name="heading 9"/>
-    <w:lsdException w:uiPriority="99" w:name="index 1"/>
-    <w:lsdException w:uiPriority="99" w:name="index 2"/>
-    <w:lsdException w:uiPriority="99" w:name="index 3"/>
-    <w:lsdException w:uiPriority="99" w:name="index 4"/>
-    <w:lsdException w:uiPriority="99" w:name="index 5"/>
-    <w:lsdException w:uiPriority="99" w:name="index 6"/>
-    <w:lsdException w:uiPriority="99" w:name="index 7"/>
-    <w:lsdException w:uiPriority="99" w:name="index 8"/>
-    <w:lsdException w:uiPriority="99" w:name="index 9"/>
-    <w:lsdException w:uiPriority="39" w:name="toc 1"/>
-    <w:lsdException w:uiPriority="39" w:name="toc 2"/>
-    <w:lsdException w:uiPriority="39" w:name="toc 3"/>
-    <w:lsdException w:uiPriority="39" w:name="toc 4"/>
-    <w:lsdException w:uiPriority="39" w:name="toc 5"/>
-    <w:lsdException w:uiPriority="39" w:name="toc 6"/>
-    <w:lsdException w:uiPriority="39" w:name="toc 7"/>
-    <w:lsdException w:uiPriority="39" w:name="toc 8"/>
-    <w:lsdException w:uiPriority="39" w:name="toc 9"/>
-    <w:lsdException w:uiPriority="99" w:name="Normal Indent"/>
-    <w:lsdException w:uiPriority="99" w:name="footnote text"/>
-    <w:lsdException w:uiPriority="99" w:name="annotation text"/>
-    <w:lsdException w:uiPriority="99" w:name="header"/>
-    <w:lsdException w:uiPriority="99" w:name="footer"/>
-    <w:lsdException w:uiPriority="99" w:name="index heading"/>
-    <w:lsdException w:qFormat="1" w:uiPriority="35" w:name="caption"/>
-    <w:lsdException w:uiPriority="99" w:name="table of figures"/>
-    <w:lsdException w:uiPriority="99" w:name="envelope address"/>
-    <w:lsdException w:uiPriority="99" w:name="envelope return"/>
-    <w:lsdException w:uiPriority="99" w:name="footnote reference"/>
-    <w:lsdException w:uiPriority="99" w:name="annotation reference"/>
-    <w:lsdException w:uiPriority="99" w:name="line number"/>
-    <w:lsdException w:uiPriority="99" w:name="page number"/>
-    <w:lsdException w:uiPriority="99" w:name="endnote reference"/>
-    <w:lsdException w:uiPriority="99" w:name="endnote text"/>
-    <w:lsdException w:uiPriority="99" w:name="table of authorities"/>
-    <w:lsdException w:uiPriority="99" w:name="macro"/>
-    <w:lsdException w:uiPriority="99" w:name="toa heading"/>
-    <w:lsdException w:uiPriority="99" w:name="List"/>
-    <w:lsdException w:uiPriority="99" w:name="List Bullet"/>
-    <w:lsdException w:uiPriority="99" w:name="List Number"/>
-    <w:lsdException w:uiPriority="99" w:name="List 2"/>
-    <w:lsdException w:uiPriority="99" w:name="List 3"/>
-    <w:lsdException w:uiPriority="99" w:name="List 4"/>
-    <w:lsdException w:uiPriority="99" w:name="List 5"/>
-    <w:lsdException w:uiPriority="99" w:name="List Bullet 2"/>
-    <w:lsdException w:uiPriority="99" w:name="List Bullet 3"/>
-    <w:lsdException w:uiPriority="99" w:name="List Bullet 4"/>
-    <w:lsdException w:uiPriority="99" w:name="List Bullet 5"/>
-    <w:lsdException w:uiPriority="99" w:name="List Number 2"/>
-    <w:lsdException w:uiPriority="99" w:name="List Number 3"/>
-    <w:lsdException w:uiPriority="99" w:name="List Number 4"/>
-    <w:lsdException w:uiPriority="99" w:name="List Number 5"/>
-    <w:lsdException w:qFormat="1" w:unhideWhenUsed="0" w:uiPriority="10" w:semiHidden="0" w:name="Title"/>
-    <w:lsdException w:uiPriority="99" w:name="Closing"/>
-    <w:lsdException w:uiPriority="99" w:name="Signature"/>
-    <w:lsdException w:qFormat="1" w:uiPriority="1" w:name="Default Paragraph Font"/>
-    <w:lsdException w:uiPriority="99" w:name="Body Text"/>
-    <w:lsdException w:uiPriority="99" w:name="Body Text Indent"/>
-    <w:lsdException w:uiPriority="99" w:name="List Continue"/>
-    <w:lsdException w:uiPriority="99" w:name="List Continue 2"/>
-    <w:lsdException w:uiPriority="99" w:name="List Continue 3"/>
-    <w:lsdException w:uiPriority="99" w:name="List Continue 4"/>
-    <w:lsdException w:uiPriority="99" w:name="List Continue 5"/>
-    <w:lsdException w:uiPriority="99" w:name="Message Header"/>
-    <w:lsdException w:qFormat="1" w:unhideWhenUsed="0" w:uiPriority="11" w:semiHidden="0" w:name="Subtitle"/>
-    <w:lsdException w:uiPriority="99" w:name="Salutation"/>
-    <w:lsdException w:uiPriority="99" w:name="Date"/>
-    <w:lsdException w:uiPriority="99" w:name="Body Text First Indent"/>
-    <w:lsdException w:uiPriority="99" w:name="Body Text First Indent 2"/>
-    <w:lsdException w:uiPriority="99" w:name="Note Heading"/>
-    <w:lsdException w:uiPriority="99" w:name="Body Text 2"/>
-    <w:lsdException w:uiPriority="99" w:name="Body Text 3"/>
-    <w:lsdException w:uiPriority="99" w:name="Body Text Indent 2"/>
-    <w:lsdException w:uiPriority="99" w:name="Body Text Indent 3"/>
-    <w:lsdException w:uiPriority="99" w:name="Block Text"/>
-    <w:lsdException w:uiPriority="99" w:name="Hyperlink"/>
-    <w:lsdException w:uiPriority="99" w:name="FollowedHyperlink"/>
-    <w:lsdException w:qFormat="1" w:unhideWhenUsed="0" w:uiPriority="22" w:semiHidden="0" w:name="Strong"/>
-    <w:lsdException w:qFormat="1" w:unhideWhenUsed="0" w:uiPriority="20" w:semiHidden="0" w:name="Emphasis"/>
-    <w:lsdException w:uiPriority="99" w:name="Document Map"/>
-    <w:lsdException w:uiPriority="99" w:name="Plain Text"/>
-    <w:lsdException w:uiPriority="99" w:name="E-mail Signature"/>
-    <w:lsdException w:uiPriority="99" w:name="Normal (Web)"/>
-    <w:lsdException w:uiPriority="99" w:name="HTML Acronym"/>
-    <w:lsdException w:uiPriority="99" w:name="HTML Address"/>
-    <w:lsdException w:uiPriority="99" w:name="HTML Cite"/>
-    <w:lsdException w:uiPriority="99" w:name="HTML Code"/>
-    <w:lsdException w:uiPriority="99" w:name="HTML Definition"/>
-    <w:lsdException w:uiPriority="99" w:name="HTML Keyboard"/>
-    <w:lsdException w:uiPriority="99" w:name="HTML Preformatted"/>
-    <w:lsdException w:uiPriority="99" w:name="HTML Sample"/>
-    <w:lsdException w:uiPriority="99" w:name="HTML Typewriter"/>
-    <w:lsdException w:uiPriority="99" w:name="HTML Variable"/>
-    <w:lsdException w:qFormat="1" w:uiPriority="99" w:name="Normal Table"/>
-    <w:lsdException w:uiPriority="99" w:name="annotation subject"/>
-    <w:lsdException w:uiPriority="99" w:name="Table Simple 1"/>
-    <w:lsdException w:uiPriority="99" w:name="Table Simple 2"/>
-    <w:lsdException w:uiPriority="99" w:name="Table Simple 3"/>
-    <w:lsdException w:uiPriority="99" w:name="Table Classic 1"/>
-    <w:lsdException w:uiPriority="99" w:name="Table Classic 2"/>
-    <w:lsdException w:uiPriority="99" w:name="Table Classic 3"/>
-    <w:lsdException w:uiPriority="99" w:name="Table Classic 4"/>
-    <w:lsdException w:uiPriority="99" w:name="Table Colorful 1"/>
-    <w:lsdException w:uiPriority="99" w:name="Table Colorful 2"/>
-    <w:lsdException w:uiPriority="99" w:name="Table Colorful 3"/>
-    <w:lsdException w:uiPriority="99" w:name="Table Columns 1"/>
-    <w:lsdException w:uiPriority="99" w:name="Table Columns 2"/>
-    <w:lsdException w:uiPriority="99" w:name="Table Columns 3"/>
-    <w:lsdException w:uiPriority="99" w:name="Table Columns 4"/>
-    <w:lsdException w:uiPriority="99" w:name="Table Columns 5"/>
-    <w:lsdException w:uiPriority="99" w:name="Table Grid 1"/>
-    <w:lsdException w:uiPriority="99" w:name="Table Grid 2"/>
-    <w:lsdException w:uiPriority="99" w:name="Table Grid 3"/>
-    <w:lsdException w:uiPriority="99" w:name="Table Grid 4"/>
-    <w:lsdException w:uiPriority="99" w:name="Table Grid 5"/>
-    <w:lsdException w:uiPriority="99" w:name="Table Grid 6"/>
-    <w:lsdException w:uiPriority="99" w:name="Table Grid 7"/>
-    <w:lsdException w:uiPriority="99" w:name="Table Grid 8"/>
-    <w:lsdException w:uiPriority="99" w:name="Table List 1"/>
-    <w:lsdException w:uiPriority="99" w:name="Table List 2"/>
-    <w:lsdException w:uiPriority="99" w:name="Table List 3"/>
-    <w:lsdException w:uiPriority="99" w:name="Table List 4"/>
-    <w:lsdException w:uiPriority="99" w:name="Table List 5"/>
-    <w:lsdException w:uiPriority="99" w:name="Table List 6"/>
-    <w:lsdException w:uiPriority="99" w:name="Table List 7"/>
-    <w:lsdException w:uiPriority="99" w:name="Table List 8"/>
-    <w:lsdException w:uiPriority="99" w:name="Table 3D effects 1"/>
-    <w:lsdException w:uiPriority="99" w:name="Table 3D effects 2"/>
-    <w:lsdException w:uiPriority="99" w:name="Table 3D effects 3"/>
-    <w:lsdException w:uiPriority="99" w:name="Table Contemporary"/>
-    <w:lsdException w:uiPriority="99" w:name="Table Elegant"/>
-    <w:lsdException w:uiPriority="99" w:name="Table Professional"/>
-    <w:lsdException w:uiPriority="99" w:name="Table Subtle 1"/>
-    <w:lsdException w:uiPriority="99" w:name="Table Subtle 2"/>
-    <w:lsdException w:uiPriority="99" w:name="Table Web 1"/>
-    <w:lsdException w:uiPriority="99" w:name="Table Web 2"/>
-    <w:lsdException w:uiPriority="99" w:name="Table Web 3"/>
-    <w:lsdException w:uiPriority="99" w:name="Balloon Text"/>
-    <w:lsdException w:unhideWhenUsed="0" w:uiPriority="59" w:semiHidden="0" w:name="Table Grid"/>
-    <w:lsdException w:uiPriority="99" w:name="Table Theme"/>
-    <w:lsdException w:unhideWhenUsed="0" w:uiPriority="60" w:semiHidden="0" w:name="Light Shading"/>
-    <w:lsdException w:unhideWhenUsed="0" w:uiPriority="61" w:semiHidden="0" w:name="Light List"/>
-    <w:lsdException w:unhideWhenUsed="0" w:uiPriority="62" w:semiHidden="0" w:name="Light Grid"/>
-    <w:lsdException w:unhideWhenUsed="0" w:uiPriority="63" w:semiHidden="0" w:name="Medium Shading 1"/>
-    <w:lsdException w:unhideWhenUsed="0" w:uiPriority="64" w:semiHidden="0" w:name="Medium Shading 2"/>
-    <w:lsdException w:unhideWhenUsed="0" w:uiPriority="65" w:semiHidden="0" w:name="Medium List 1"/>
-    <w:lsdException w:unhideWhenUsed="0" w:uiPriority="66" w:semiHidden="0" w:name="Medium List 2"/>
-    <w:lsdException w:unhideWhenUsed="0" w:uiPriority="67" w:semiHidden="0" w:name="Medium Grid 1"/>
-    <w:lsdException w:unhideWhenUsed="0" w:uiPriority="68" w:semiHidden="0" w:name="Medium Grid 2"/>
-    <w:lsdException w:unhideWhenUsed="0" w:uiPriority="69" w:semiHidden="0" w:name="Medium Grid 3"/>
-    <w:lsdException w:unhideWhenUsed="0" w:uiPriority="70" w:semiHidden="0" w:name="Dark List"/>
-    <w:lsdException w:unhideWhenUsed="0" w:uiPriority="71" w:semiHidden="0" w:name="Colorful Shading"/>
-    <w:lsdException w:unhideWhenUsed="0" w:uiPriority="72" w:semiHidden="0" w:name="Colorful List"/>
-    <w:lsdException w:unhideWhenUsed="0" w:uiPriority="73" w:semiHidden="0" w:name="Colorful Grid"/>
-    <w:lsdException w:unhideWhenUsed="0" w:uiPriority="60" w:semiHidden="0" w:name="Light Shading Accent 1"/>
-    <w:lsdException w:unhideWhenUsed="0" w:uiPriority="61" w:semiHidden="0" w:name="Light List Accent 1"/>
-    <w:lsdException w:unhideWhenUsed="0" w:uiPriority="62" w:semiHidden="0" w:name="Light Grid Accent 1"/>
-    <w:lsdException w:unhideWhenUsed="0" w:uiPriority="63" w:semiHidden="0" w:name="Medium Shading 1 Accent 1"/>
-    <w:lsdException w:unhideWhenUsed="0" w:uiPriority="64" w:semiHidden="0" w:name="Medium Shading 2 Accent 1"/>
-    <w:lsdException w:unhideWhenUsed="0" w:uiPriority="65" w:semiHidden="0" w:name="Medium List 1 Accent 1"/>
-    <w:lsdException w:qFormat="1" w:unhideWhenUsed="0" w:uiPriority="34" w:semiHidden="0" w:name="List Paragraph"/>
-    <w:lsdException w:unhideWhenUsed="0" w:uiPriority="66" w:semiHidden="0" w:name="Medium List 2 Accent 1"/>
-    <w:lsdException w:unhideWhenUsed="0" w:uiPriority="67" w:semiHidden="0" w:name="Medium Grid 1 Accent 1"/>
-    <w:lsdException w:unhideWhenUsed="0" w:uiPriority="68" w:semiHidden="0" w:name="Medium Grid 2 Accent 1"/>
-    <w:lsdException w:unhideWhenUsed="0" w:uiPriority="69" w:semiHidden="0" w:name="Medium Grid 3 Accent 1"/>
-    <w:lsdException w:unhideWhenUsed="0" w:uiPriority="70" w:semiHidden="0" w:name="Dark List Accent 1"/>
-    <w:lsdException w:unhideWhenUsed="0" w:uiPriority="71" w:semiHidden="0" w:name="Colorful Shading Accent 1"/>
-    <w:lsdException w:unhideWhenUsed="0" w:uiPriority="72" w:semiHidden="0" w:name="Colorful List Accent 1"/>
-    <w:lsdException w:unhideWhenUsed="0" w:uiPriority="73" w:semiHidden="0" w:name="Colorful Grid Accent 1"/>
-    <w:lsdException w:unhideWhenUsed="0" w:uiPriority="60" w:semiHidden="0" w:name="Light Shading Accent 2"/>
-    <w:lsdException w:unhideWhenUsed="0" w:uiPriority="61" w:semiHidden="0" w:name="Light List Accent 2"/>
-    <w:lsdException w:unhideWhenUsed="0" w:uiPriority="62" w:semiHidden="0" w:name="Light Grid Accent 2"/>
-    <w:lsdException w:unhideWhenUsed="0" w:uiPriority="63" w:semiHidden="0" w:name="Medium Shading 1 Accent 2"/>
-    <w:lsdException w:unhideWhenUsed="0" w:uiPriority="64" w:semiHidden="0" w:name="Medium Shading 2 Accent 2"/>
-    <w:lsdException w:unhideWhenUsed="0" w:uiPriority="65" w:semiHidden="0" w:name="Medium List 1 Accent 2"/>
-    <w:lsdException w:unhideWhenUsed="0" w:uiPriority="66" w:semiHidden="0" w:name="Medium List 2 Accent 2"/>
-    <w:lsdException w:unhideWhenUsed="0" w:uiPriority="67" w:semiHidden="0" w:name="Medium Grid 1 Accent 2"/>
-    <w:lsdException w:unhideWhenUsed="0" w:uiPriority="68" w:semiHidden="0" w:name="Medium Grid 2 Accent 2"/>
-    <w:lsdException w:unhideWhenUsed="0" w:uiPriority="69" w:semiHidden="0" w:name="Medium Grid 3 Accent 2"/>
-    <w:lsdException w:unhideWhenUsed="0" w:uiPriority="70" w:semiHidden="0" w:name="Dark List Accent 2"/>
-    <w:lsdException w:unhideWhenUsed="0" w:uiPriority="71" w:semiHidden="0" w:name="Colorful Shading Accent 2"/>
-    <w:lsdException w:unhideWhenUsed="0" w:uiPriority="72" w:semiHidden="0" w:name="Colorful List Accent 2"/>
-    <w:lsdException w:unhideWhenUsed="0" w:uiPriority="73" w:semiHidden="0" w:name="Colorful Grid Accent 2"/>
-    <w:lsdException w:unhideWhenUsed="0" w:uiPriority="60" w:semiHidden="0" w:name="Light Shading Accent 3"/>
-    <w:lsdException w:unhideWhenUsed="0" w:uiPriority="61" w:semiHidden="0" w:name="Light List Accent 3"/>
-    <w:lsdException w:unhideWhenUsed="0" w:uiPriority="62" w:semiHidden="0" w:name="Light Grid Accent 3"/>
-    <w:lsdException w:unhideWhenUsed="0" w:uiPriority="63" w:semiHidden="0" w:name="Medium Shading 1 Accent 3"/>
-    <w:lsdException w:unhideWhenUsed="0" w:uiPriority="64" w:semiHidden="0" w:name="Medium Shading 2 Accent 3"/>
-    <w:lsdException w:unhideWhenUsed="0" w:uiPriority="65" w:semiHidden="0" w:name="Medium List 1 Accent 3"/>
-    <w:lsdException w:unhideWhenUsed="0" w:uiPriority="66" w:semiHidden="0" w:name="Medium List 2 Accent 3"/>
-    <w:lsdException w:unhideWhenUsed="0" w:uiPriority="67" w:semiHidden="0" w:name="Medium Grid 1 Accent 3"/>
-    <w:lsdException w:unhideWhenUsed="0" w:uiPriority="68" w:semiHidden="0" w:name="Medium Grid 2 Accent 3"/>
-    <w:lsdException w:unhideWhenUsed="0" w:uiPriority="69" w:semiHidden="0" w:name="Medium Grid 3 Accent 3"/>
-    <w:lsdException w:unhideWhenUsed="0" w:uiPriority="70" w:semiHidden="0" w:name="Dark List Accent 3"/>
-    <w:lsdException w:unhideWhenUsed="0" w:uiPriority="71" w:semiHidden="0" w:name="Colorful Shading Accent 3"/>
-    <w:lsdException w:unhideWhenUsed="0" w:uiPriority="72" w:semiHidden="0" w:name="Colorful List Accent 3"/>
-    <w:lsdException w:unhideWhenUsed="0" w:uiPriority="73" w:semiHidden="0" w:name="Colorful Grid Accent 3"/>
-    <w:lsdException w:unhideWhenUsed="0" w:uiPriority="60" w:semiHidden="0" w:name="Light Shading Accent 4"/>
-    <w:lsdException w:unhideWhenUsed="0" w:uiPriority="61" w:semiHidden="0" w:name="Light List Accent 4"/>
-    <w:lsdException w:unhideWhenUsed="0" w:uiPriority="62" w:semiHidden="0" w:name="Light Grid Accent 4"/>
-    <w:lsdException w:unhideWhenUsed="0" w:uiPriority="63" w:semiHidden="0" w:name="Medium Shading 1 Accent 4"/>
-    <w:lsdException w:unhideWhenUsed="0" w:uiPriority="64" w:semiHidden="0" w:name="Medium Shading 2 Accent 4"/>
-    <w:lsdException w:unhideWhenUsed="0" w:uiPriority="65" w:semiHidden="0" w:name="Medium List 1 Accent 4"/>
-    <w:lsdException w:unhideWhenUsed="0" w:uiPriority="66" w:semiHidden="0" w:name="Medium List 2 Accent 4"/>
-    <w:lsdException w:unhideWhenUsed="0" w:uiPriority="67" w:semiHidden="0" w:name="Medium Grid 1 Accent 4"/>
-    <w:lsdException w:unhideWhenUsed="0" w:uiPriority="68" w:semiHidden="0" w:name="Medium Grid 2 Accent 4"/>
-    <w:lsdException w:unhideWhenUsed="0" w:uiPriority="69" w:semiHidden="0" w:name="Medium Grid 3 Accent 4"/>
-    <w:lsdException w:unhideWhenUsed="0" w:uiPriority="70" w:semiHidden="0" w:name="Dark List Accent 4"/>
-    <w:lsdException w:unhideWhenUsed="0" w:uiPriority="71" w:semiHidden="0" w:name="Colorful Shading Accent 4"/>
-    <w:lsdException w:unhideWhenUsed="0" w:uiPriority="72" w:semiHidden="0" w:name="Colorful List Accent 4"/>
-    <w:lsdException w:unhideWhenUsed="0" w:uiPriority="73" w:semiHidden="0" w:name="Colorful Grid Accent 4"/>
-    <w:lsdException w:unhideWhenUsed="0" w:uiPriority="60" w:semiHidden="0" w:name="Light Shading Accent 5"/>
-    <w:lsdException w:unhideWhenUsed="0" w:uiPriority="61" w:semiHidden="0" w:name="Light List Accent 5"/>
-    <w:lsdException w:unhideWhenUsed="0" w:uiPriority="62" w:semiHidden="0" w:name="Light Grid Accent 5"/>
-    <w:lsdException w:unhideWhenUsed="0" w:uiPriority="63" w:semiHidden="0" w:name="Medium Shading 1 Accent 5"/>
-    <w:lsdException w:unhideWhenUsed="0" w:uiPriority="64" w:semiHidden="0" w:name="Medium Shading 2 Accent 5"/>
-    <w:lsdException w:unhideWhenUsed="0" w:uiPriority="65" w:semiHidden="0" w:name="Medium List 1 Accent 5"/>
-    <w:lsdException w:unhideWhenUsed="0" w:uiPriority="66" w:semiHidden="0" w:name="Medium List 2 Accent 5"/>
-    <w:lsdException w:unhideWhenUsed="0" w:uiPriority="67" w:semiHidden="0" w:name="Medium Grid 1 Accent 5"/>
-    <w:lsdException w:unhideWhenUsed="0" w:uiPriority="68" w:semiHidden="0" w:name="Medium Grid 2 Accent 5"/>
-    <w:lsdException w:unhideWhenUsed="0" w:uiPriority="69" w:semiHidden="0" w:name="Medium Grid 3 Accent 5"/>
-    <w:lsdException w:unhideWhenUsed="0" w:uiPriority="70" w:semiHidden="0" w:name="Dark List Accent 5"/>
-    <w:lsdException w:unhideWhenUsed="0" w:uiPriority="71" w:semiHidden="0" w:name="Colorful Shading Accent 5"/>
-    <w:lsdException w:unhideWhenUsed="0" w:uiPriority="72" w:semiHidden="0" w:name="Colorful List Accent 5"/>
-    <w:lsdException w:unhideWhenUsed="0" w:uiPriority="73" w:semiHidden="0" w:name="Colorful Grid Accent 5"/>
-    <w:lsdException w:unhideWhenUsed="0" w:uiPriority="60" w:semiHidden="0" w:name="Light Shading Accent 6"/>
-    <w:lsdException w:unhideWhenUsed="0" w:uiPriority="61" w:semiHidden="0" w:name="Light List Accent 6"/>
-    <w:lsdException w:unhideWhenUsed="0" w:uiPriority="62" w:semiHidden="0" w:name="Light Grid Accent 6"/>
-    <w:lsdException w:unhideWhenUsed="0" w:uiPriority="63" w:semiHidden="0" w:name="Medium Shading 1 Accent 6"/>
-    <w:lsdException w:unhideWhenUsed="0" w:uiPriority="64" w:semiHidden="0" w:name="Medium Shading 2 Accent 6"/>
-    <w:lsdException w:unhideWhenUsed="0" w:uiPriority="65" w:semiHidden="0" w:name="Medium List 1 Accent 6"/>
-    <w:lsdException w:unhideWhenUsed="0" w:uiPriority="66" w:semiHidden="0" w:name="Medium List 2 Accent 6"/>
-    <w:lsdException w:unhideWhenUsed="0" w:uiPriority="67" w:semiHidden="0" w:name="Medium Grid 1 Accent 6"/>
-    <w:lsdException w:unhideWhenUsed="0" w:uiPriority="68" w:semiHidden="0" w:name="Medium Grid 2 Accent 6"/>
-    <w:lsdException w:unhideWhenUsed="0" w:uiPriority="69" w:semiHidden="0" w:name="Medium Grid 3 Accent 6"/>
-    <w:lsdException w:unhideWhenUsed="0" w:uiPriority="70" w:semiHidden="0" w:name="Dark List Accent 6"/>
-    <w:lsdException w:unhideWhenUsed="0" w:uiPriority="71" w:semiHidden="0" w:name="Colorful Shading Accent 6"/>
-    <w:lsdException w:unhideWhenUsed="0" w:uiPriority="72" w:semiHidden="0" w:name="Colorful List Accent 6"/>
-    <w:lsdException w:unhideWhenUsed="0" w:uiPriority="73" w:semiHidden="0" w:name="Colorful Grid Accent 6"/>
+  <w:latentStyles w:defLockedState="0" w:defUIPriority="99" w:defSemiHidden="0" w:defUnhideWhenUsed="0" w:defQFormat="0" w:count="371">
+    <w:lsdException w:name="Normal" w:uiPriority="0" w:qFormat="1"/>
+    <w:lsdException w:name="heading 1" w:uiPriority="9" w:qFormat="1"/>
+    <w:lsdException w:name="heading 2" w:semiHidden="1" w:uiPriority="9" w:unhideWhenUsed="1" w:qFormat="1"/>
+    <w:lsdException w:name="heading 3" w:semiHidden="1" w:uiPriority="9" w:unhideWhenUsed="1" w:qFormat="1"/>
+    <w:lsdException w:name="heading 4" w:semiHidden="1" w:uiPriority="9" w:unhideWhenUsed="1" w:qFormat="1"/>
+    <w:lsdException w:name="heading 5" w:semiHidden="1" w:uiPriority="9" w:unhideWhenUsed="1" w:qFormat="1"/>
+    <w:lsdException w:name="heading 6" w:semiHidden="1" w:uiPriority="9" w:unhideWhenUsed="1" w:qFormat="1"/>
+    <w:lsdException w:name="heading 7" w:semiHidden="1" w:uiPriority="9" w:unhideWhenUsed="1" w:qFormat="1"/>
+    <w:lsdException w:name="heading 8" w:semiHidden="1" w:uiPriority="9" w:unhideWhenUsed="1" w:qFormat="1"/>
+    <w:lsdException w:name="heading 9" w:semiHidden="1" w:uiPriority="9" w:unhideWhenUsed="1" w:qFormat="1"/>
+    <w:lsdException w:name="index 1" w:semiHidden="1" w:unhideWhenUsed="1"/>
+    <w:lsdException w:name="index 2" w:semiHidden="1" w:unhideWhenUsed="1"/>
+    <w:lsdException w:name="index 3" w:semiHidden="1" w:unhideWhenUsed="1"/>
+    <w:lsdException w:name="index 4" w:semiHidden="1" w:unhideWhenUsed="1"/>
+    <w:lsdException w:name="index 5" w:semiHidden="1" w:unhideWhenUsed="1"/>
+    <w:lsdException w:name="index 6" w:semiHidden="1" w:unhideWhenUsed="1"/>
+    <w:lsdException w:name="index 7" w:semiHidden="1" w:unhideWhenUsed="1"/>
+    <w:lsdException w:name="index 8" w:semiHidden="1" w:unhideWhenUsed="1"/>
+    <w:lsdException w:name="index 9" w:semiHidden="1" w:unhideWhenUsed="1"/>
+    <w:lsdException w:name="toc 1" w:semiHidden="1" w:uiPriority="39" w:unhideWhenUsed="1"/>
+    <w:lsdException w:name="toc 2" w:semiHidden="1" w:uiPriority="39" w:unhideWhenUsed="1"/>
+    <w:lsdException w:name="toc 3" w:semiHidden="1" w:uiPriority="39" w:unhideWhenUsed="1"/>
+    <w:lsdException w:name="toc 4" w:semiHidden="1" w:uiPriority="39" w:unhideWhenUsed="1"/>
+    <w:lsdException w:name="toc 5" w:semiHidden="1" w:uiPriority="39" w:unhideWhenUsed="1"/>
+    <w:lsdException w:name="toc 6" w:semiHidden="1" w:uiPriority="39" w:unhideWhenUsed="1"/>
+    <w:lsdException w:name="toc 7" w:semiHidden="1" w:uiPriority="39" w:unhideWhenUsed="1"/>
+    <w:lsdException w:name="toc 8" w:semiHidden="1" w:uiPriority="39" w:unhideWhenUsed="1"/>
+    <w:lsdException w:name="toc 9" w:semiHidden="1" w:uiPriority="39" w:unhideWhenUsed="1"/>
+    <w:lsdException w:name="Normal Indent" w:semiHidden="1" w:unhideWhenUsed="1"/>
+    <w:lsdException w:name="footnote text" w:semiHidden="1" w:unhideWhenUsed="1"/>
+    <w:lsdException w:name="annotation text" w:semiHidden="1" w:unhideWhenUsed="1"/>
+    <w:lsdException w:name="header" w:semiHidden="1" w:unhideWhenUsed="1"/>
+    <w:lsdException w:name="footer" w:semiHidden="1" w:unhideWhenUsed="1"/>
+    <w:lsdException w:name="index heading" w:semiHidden="1" w:unhideWhenUsed="1"/>
+    <w:lsdException w:name="caption" w:semiHidden="1" w:uiPriority="35" w:unhideWhenUsed="1" w:qFormat="1"/>
+    <w:lsdException w:name="table of figures" w:semiHidden="1" w:unhideWhenUsed="1"/>
+    <w:lsdException w:name="envelope address" w:semiHidden="1" w:unhideWhenUsed="1"/>
+    <w:lsdException w:name="envelope return" w:semiHidden="1" w:unhideWhenUsed="1"/>
+    <w:lsdException w:name="footnote reference" w:semiHidden="1" w:unhideWhenUsed="1"/>
+    <w:lsdException w:name="annotation reference" w:semiHidden="1" w:unhideWhenUsed="1"/>
+    <w:lsdException w:name="line number" w:semiHidden="1" w:unhideWhenUsed="1"/>
+    <w:lsdException w:name="page number" w:semiHidden="1" w:unhideWhenUsed="1"/>
+    <w:lsdException w:name="endnote reference" w:semiHidden="1" w:unhideWhenUsed="1"/>
+    <w:lsdException w:name="endnote text" w:semiHidden="1" w:unhideWhenUsed="1"/>
+    <w:lsdException w:name="table of authorities" w:semiHidden="1" w:unhideWhenUsed="1"/>
+    <w:lsdException w:name="macro" w:semiHidden="1" w:unhideWhenUsed="1"/>
+    <w:lsdException w:name="toa heading" w:semiHidden="1" w:unhideWhenUsed="1"/>
+    <w:lsdException w:name="List" w:semiHidden="1" w:unhideWhenUsed="1"/>
+    <w:lsdException w:name="List Bullet" w:semiHidden="1" w:unhideWhenUsed="1"/>
+    <w:lsdException w:name="List Number" w:semiHidden="1" w:unhideWhenUsed="1"/>
+    <w:lsdException w:name="List 2" w:semiHidden="1" w:unhideWhenUsed="1"/>
+    <w:lsdException w:name="List 3" w:semiHidden="1" w:unhideWhenUsed="1"/>
+    <w:lsdException w:name="List 4" w:semiHidden="1" w:unhideWhenUsed="1"/>
+    <w:lsdException w:name="List 5" w:semiHidden="1" w:unhideWhenUsed="1"/>
+    <w:lsdException w:name="List Bullet 2" w:semiHidden="1" w:unhideWhenUsed="1"/>
+    <w:lsdException w:name="List Bullet 3" w:semiHidden="1" w:unhideWhenUsed="1"/>
+    <w:lsdException w:name="List Bullet 4" w:semiHidden="1" w:unhideWhenUsed="1"/>
+    <w:lsdException w:name="List Bullet 5" w:semiHidden="1" w:unhideWhenUsed="1"/>
+    <w:lsdException w:name="List Number 2" w:semiHidden="1" w:unhideWhenUsed="1"/>
+    <w:lsdException w:name="List Number 3" w:semiHidden="1" w:unhideWhenUsed="1"/>
+    <w:lsdException w:name="List Number 4" w:semiHidden="1" w:unhideWhenUsed="1"/>
+    <w:lsdException w:name="List Number 5" w:semiHidden="1" w:unhideWhenUsed="1"/>
+    <w:lsdException w:name="Title" w:uiPriority="10" w:qFormat="1"/>
+    <w:lsdException w:name="Closing" w:semiHidden="1" w:unhideWhenUsed="1"/>
+    <w:lsdException w:name="Signature" w:semiHidden="1" w:unhideWhenUsed="1"/>
+    <w:lsdException w:name="Default Paragraph Font" w:semiHidden="1" w:uiPriority="1" w:unhideWhenUsed="1" w:qFormat="1"/>
+    <w:lsdException w:name="Body Text" w:semiHidden="1" w:unhideWhenUsed="1"/>
+    <w:lsdException w:name="Body Text Indent" w:semiHidden="1" w:unhideWhenUsed="1"/>
+    <w:lsdException w:name="List Continue" w:semiHidden="1" w:unhideWhenUsed="1"/>
+    <w:lsdException w:name="List Continue 2" w:semiHidden="1" w:unhideWhenUsed="1"/>
+    <w:lsdException w:name="List Continue 3" w:semiHidden="1" w:unhideWhenUsed="1"/>
+    <w:lsdException w:name="List Continue 4" w:semiHidden="1" w:unhideWhenUsed="1"/>
+    <w:lsdException w:name="List Continue 5" w:semiHidden="1" w:unhideWhenUsed="1"/>
+    <w:lsdException w:name="Message Header" w:semiHidden="1" w:unhideWhenUsed="1"/>
+    <w:lsdException w:name="Subtitle" w:uiPriority="11" w:qFormat="1"/>
+    <w:lsdException w:name="Salutation" w:semiHidden="1" w:unhideWhenUsed="1"/>
+    <w:lsdException w:name="Date" w:semiHidden="1" w:unhideWhenUsed="1"/>
+    <w:lsdException w:name="Body Text First Indent" w:semiHidden="1" w:unhideWhenUsed="1"/>
+    <w:lsdException w:name="Body Text First Indent 2" w:semiHidden="1" w:unhideWhenUsed="1"/>
+    <w:lsdException w:name="Note Heading" w:semiHidden="1" w:unhideWhenUsed="1"/>
+    <w:lsdException w:name="Body Text 2" w:semiHidden="1" w:unhideWhenUsed="1"/>
+    <w:lsdException w:name="Body Text 3" w:semiHidden="1" w:unhideWhenUsed="1"/>
+    <w:lsdException w:name="Body Text Indent 2" w:semiHidden="1" w:unhideWhenUsed="1"/>
+    <w:lsdException w:name="Body Text Indent 3" w:semiHidden="1" w:unhideWhenUsed="1"/>
+    <w:lsdException w:name="Block Text" w:semiHidden="1" w:unhideWhenUsed="1"/>
+    <w:lsdException w:name="Hyperlink" w:semiHidden="1" w:unhideWhenUsed="1"/>
+    <w:lsdException w:name="FollowedHyperlink" w:semiHidden="1" w:unhideWhenUsed="1"/>
+    <w:lsdException w:name="Strong" w:uiPriority="22" w:qFormat="1"/>
+    <w:lsdException w:name="Emphasis" w:uiPriority="20" w:qFormat="1"/>
+    <w:lsdException w:name="Document Map" w:semiHidden="1" w:unhideWhenUsed="1"/>
+    <w:lsdException w:name="Plain Text" w:semiHidden="1" w:unhideWhenUsed="1"/>
+    <w:lsdException w:name="E-mail Signature" w:semiHidden="1" w:unhideWhenUsed="1"/>
+    <w:lsdException w:name="HTML Top of Form" w:semiHidden="1" w:unhideWhenUsed="1"/>
+    <w:lsdException w:name="HTML Bottom of Form" w:semiHidden="1" w:unhideWhenUsed="1"/>
+    <w:lsdException w:name="Normal (Web)" w:semiHidden="1" w:unhideWhenUsed="1"/>
+    <w:lsdException w:name="HTML Acronym" w:semiHidden="1" w:unhideWhenUsed="1"/>
+    <w:lsdException w:name="HTML Address" w:semiHidden="1" w:unhideWhenUsed="1"/>
+    <w:lsdException w:name="HTML Cite" w:semiHidden="1" w:unhideWhenUsed="1"/>
+    <w:lsdException w:name="HTML Code" w:semiHidden="1" w:unhideWhenUsed="1"/>
+    <w:lsdException w:name="HTML Definition" w:semiHidden="1" w:unhideWhenUsed="1"/>
+    <w:lsdException w:name="HTML Keyboard" w:semiHidden="1" w:unhideWhenUsed="1"/>
+    <w:lsdException w:name="HTML Preformatted" w:semiHidden="1" w:unhideWhenUsed="1"/>
+    <w:lsdException w:name="HTML Sample" w:semiHidden="1" w:unhideWhenUsed="1"/>
+    <w:lsdException w:name="HTML Typewriter" w:semiHidden="1" w:unhideWhenUsed="1"/>
+    <w:lsdException w:name="HTML Variable" w:semiHidden="1" w:unhideWhenUsed="1"/>
+    <w:lsdException w:name="Normal Table" w:semiHidden="1" w:unhideWhenUsed="1" w:qFormat="1"/>
+    <w:lsdException w:name="annotation subject" w:semiHidden="1" w:unhideWhenUsed="1"/>
+    <w:lsdException w:name="No List" w:semiHidden="1" w:unhideWhenUsed="1"/>
+    <w:lsdException w:name="Outline List 1" w:semiHidden="1" w:unhideWhenUsed="1"/>
+    <w:lsdException w:name="Outline List 2" w:semiHidden="1" w:unhideWhenUsed="1"/>
+    <w:lsdException w:name="Outline List 3" w:semiHidden="1" w:unhideWhenUsed="1"/>
+    <w:lsdException w:name="Table Simple 1" w:semiHidden="1" w:unhideWhenUsed="1"/>
+    <w:lsdException w:name="Table Simple 2" w:semiHidden="1" w:unhideWhenUsed="1"/>
+    <w:lsdException w:name="Table Simple 3" w:semiHidden="1" w:unhideWhenUsed="1"/>
+    <w:lsdException w:name="Table Classic 1" w:semiHidden="1" w:unhideWhenUsed="1"/>
+    <w:lsdException w:name="Table Classic 2" w:semiHidden="1" w:unhideWhenUsed="1"/>
+    <w:lsdException w:name="Table Classic 3" w:semiHidden="1" w:unhideWhenUsed="1"/>
+    <w:lsdException w:name="Table Classic 4" w:semiHidden="1" w:unhideWhenUsed="1"/>
+    <w:lsdException w:name="Table Colorful 1" w:semiHidden="1" w:unhideWhenUsed="1"/>
+    <w:lsdException w:name="Table Colorful 2" w:semiHidden="1" w:unhideWhenUsed="1"/>
+    <w:lsdException w:name="Table Colorful 3" w:semiHidden="1" w:unhideWhenUsed="1"/>
+    <w:lsdException w:name="Table Columns 1" w:semiHidden="1" w:unhideWhenUsed="1"/>
+    <w:lsdException w:name="Table Columns 2" w:semiHidden="1" w:unhideWhenUsed="1"/>
+    <w:lsdException w:name="Table Columns 3" w:semiHidden="1" w:unhideWhenUsed="1"/>
+    <w:lsdException w:name="Table Columns 4" w:semiHidden="1" w:unhideWhenUsed="1"/>
+    <w:lsdException w:name="Table Columns 5" w:semiHidden="1" w:unhideWhenUsed="1"/>
+    <w:lsdException w:name="Table Grid 1" w:semiHidden="1" w:unhideWhenUsed="1"/>
+    <w:lsdException w:name="Table Grid 2" w:semiHidden="1" w:unhideWhenUsed="1"/>
+    <w:lsdException w:name="Table Grid 3" w:semiHidden="1" w:unhideWhenUsed="1"/>
+    <w:lsdException w:name="Table Grid 4" w:semiHidden="1" w:unhideWhenUsed="1"/>
+    <w:lsdException w:name="Table Grid 5" w:semiHidden="1" w:unhideWhenUsed="1"/>
+    <w:lsdException w:name="Table Grid 6" w:semiHidden="1" w:unhideWhenUsed="1"/>
+    <w:lsdException w:name="Table Grid 7" w:semiHidden="1" w:unhideWhenUsed="1"/>
+    <w:lsdException w:name="Table Grid 8" w:semiHidden="1" w:unhideWhenUsed="1"/>
+    <w:lsdException w:name="Table List 1" w:semiHidden="1" w:unhideWhenUsed="1"/>
+    <w:lsdException w:name="Table List 2" w:semiHidden="1" w:unhideWhenUsed="1"/>
+    <w:lsdException w:name="Table List 3" w:semiHidden="1" w:unhideWhenUsed="1"/>
+    <w:lsdException w:name="Table List 4" w:semiHidden="1" w:unhideWhenUsed="1"/>
+    <w:lsdException w:name="Table List 5" w:semiHidden="1" w:unhideWhenUsed="1"/>
+    <w:lsdException w:name="Table List 6" w:semiHidden="1" w:unhideWhenUsed="1"/>
+    <w:lsdException w:name="Table List 7" w:semiHidden="1" w:unhideWhenUsed="1"/>
+    <w:lsdException w:name="Table List 8" w:semiHidden="1" w:unhideWhenUsed="1"/>
+    <w:lsdException w:name="Table 3D effects 1" w:semiHidden="1" w:unhideWhenUsed="1"/>
+    <w:lsdException w:name="Table 3D effects 2" w:semiHidden="1" w:unhideWhenUsed="1"/>
+    <w:lsdException w:name="Table 3D effects 3" w:semiHidden="1" w:unhideWhenUsed="1"/>
+    <w:lsdException w:name="Table Contemporary" w:semiHidden="1" w:unhideWhenUsed="1"/>
+    <w:lsdException w:name="Table Elegant" w:semiHidden="1" w:unhideWhenUsed="1"/>
+    <w:lsdException w:name="Table Professional" w:semiHidden="1" w:unhideWhenUsed="1"/>
+    <w:lsdException w:name="Table Subtle 1" w:semiHidden="1" w:unhideWhenUsed="1"/>
+    <w:lsdException w:name="Table Subtle 2" w:semiHidden="1" w:unhideWhenUsed="1"/>
+    <w:lsdException w:name="Table Web 1" w:semiHidden="1" w:unhideWhenUsed="1"/>
+    <w:lsdException w:name="Table Web 2" w:semiHidden="1" w:unhideWhenUsed="1"/>
+    <w:lsdException w:name="Table Web 3" w:semiHidden="1" w:unhideWhenUsed="1"/>
+    <w:lsdException w:name="Balloon Text" w:semiHidden="1" w:unhideWhenUsed="1"/>
+    <w:lsdException w:name="Table Grid" w:semiHidden="1" w:uiPriority="59" w:unhideWhenUsed="1"/>
+    <w:lsdException w:name="Table Theme" w:semiHidden="1" w:unhideWhenUsed="1"/>
+    <w:lsdException w:name="Placeholder Text" w:semiHidden="1"/>
+    <w:lsdException w:name="Light Shading" w:uiPriority="60"/>
+    <w:lsdException w:name="Light List" w:uiPriority="61"/>
+    <w:lsdException w:name="Light Grid" w:uiPriority="62"/>
+    <w:lsdException w:name="Medium Shading 1" w:uiPriority="63"/>
+    <w:lsdException w:name="Medium Shading 2" w:uiPriority="64"/>
+    <w:lsdException w:name="Medium List 1" w:uiPriority="65"/>
+    <w:lsdException w:name="Medium List 2" w:uiPriority="66"/>
+    <w:lsdException w:name="Medium Grid 1" w:uiPriority="67"/>
+    <w:lsdException w:name="Medium Grid 2" w:uiPriority="68"/>
+    <w:lsdException w:name="Medium Grid 3" w:uiPriority="69"/>
+    <w:lsdException w:name="Dark List" w:uiPriority="70"/>
+    <w:lsdException w:name="Colorful Shading" w:uiPriority="71"/>
+    <w:lsdException w:name="Colorful List" w:uiPriority="72"/>
+    <w:lsdException w:name="Colorful Grid" w:uiPriority="73"/>
+    <w:lsdException w:name="Light Shading Accent 1" w:uiPriority="60"/>
+    <w:lsdException w:name="Light List Accent 1" w:uiPriority="61"/>
+    <w:lsdException w:name="Light Grid Accent 1" w:uiPriority="62"/>
+    <w:lsdException w:name="Medium Shading 1 Accent 1" w:uiPriority="63"/>
+    <w:lsdException w:name="Medium Shading 2 Accent 1" w:uiPriority="64"/>
+    <w:lsdException w:name="Medium List 1 Accent 1" w:uiPriority="65"/>
+    <w:lsdException w:name="Revision" w:semiHidden="1"/>
+    <w:lsdException w:name="List Paragraph" w:uiPriority="34" w:qFormat="1"/>
+    <w:lsdException w:name="Medium List 2 Accent 1" w:uiPriority="66"/>
+    <w:lsdException w:name="Medium Grid 1 Accent 1" w:uiPriority="67"/>
+    <w:lsdException w:name="Medium Grid 2 Accent 1" w:uiPriority="68"/>
+    <w:lsdException w:name="Medium Grid 3 Accent 1" w:uiPriority="69"/>
+    <w:lsdException w:name="Dark List Accent 1" w:uiPriority="70"/>
+    <w:lsdException w:name="Colorful Shading Accent 1" w:uiPriority="71"/>
+    <w:lsdException w:name="Colorful List Accent 1" w:uiPriority="72"/>
+    <w:lsdException w:name="Colorful Grid Accent 1" w:uiPriority="73"/>
+    <w:lsdException w:name="Light Shading Accent 2" w:uiPriority="60"/>
+    <w:lsdException w:name="Light List Accent 2" w:uiPriority="61"/>
+    <w:lsdException w:name="Light Grid Accent 2" w:uiPriority="62"/>
+    <w:lsdException w:name="Medium Shading 1 Accent 2" w:uiPriority="63"/>
+    <w:lsdException w:name="Medium Shading 2 Accent 2" w:uiPriority="64"/>
+    <w:lsdException w:name="Medium List 1 Accent 2" w:uiPriority="65"/>
+    <w:lsdException w:name="Medium List 2 Accent 2" w:uiPriority="66"/>
+    <w:lsdException w:name="Medium Grid 1 Accent 2" w:uiPriority="67"/>
+    <w:lsdException w:name="Medium Grid 2 Accent 2" w:uiPriority="68"/>
+    <w:lsdException w:name="Medium Grid 3 Accent 2" w:uiPriority="69"/>
+    <w:lsdException w:name="Dark List Accent 2" w:uiPriority="70"/>
+    <w:lsdException w:name="Colorful Shading Accent 2" w:uiPriority="71"/>
+    <w:lsdException w:name="Colorful List Accent 2" w:uiPriority="72"/>
+    <w:lsdException w:name="Colorful Grid Accent 2" w:uiPriority="73"/>
+    <w:lsdException w:name="Light Shading Accent 3" w:uiPriority="60"/>
+    <w:lsdException w:name="Light List Accent 3" w:uiPriority="61"/>
+    <w:lsdException w:name="Light Grid Accent 3" w:uiPriority="62"/>
+    <w:lsdException w:name="Medium Shading 1 Accent 3" w:uiPriority="63"/>
+    <w:lsdException w:name="Medium Shading 2 Accent 3" w:uiPriority="64"/>
+    <w:lsdException w:name="Medium List 1 Accent 3" w:uiPriority="65"/>
+    <w:lsdException w:name="Medium List 2 Accent 3" w:uiPriority="66"/>
+    <w:lsdException w:name="Medium Grid 1 Accent 3" w:uiPriority="67"/>
+    <w:lsdException w:name="Medium Grid 2 Accent 3" w:uiPriority="68"/>
+    <w:lsdException w:name="Medium Grid 3 Accent 3" w:uiPriority="69"/>
+    <w:lsdException w:name="Dark List Accent 3" w:uiPriority="70"/>
+    <w:lsdException w:name="Colorful Shading Accent 3" w:uiPriority="71"/>
+    <w:lsdException w:name="Colorful List Accent 3" w:uiPriority="72"/>
+    <w:lsdException w:name="Colorful Grid Accent 3" w:uiPriority="73"/>
+    <w:lsdException w:name="Light Shading Accent 4" w:uiPriority="60"/>
+    <w:lsdException w:name="Light List Accent 4" w:uiPriority="61"/>
+    <w:lsdException w:name="Light Grid Accent 4" w:uiPriority="62"/>
+    <w:lsdException w:name="Medium Shading 1 Accent 4" w:uiPriority="63"/>
+    <w:lsdException w:name="Medium Shading 2 Accent 4" w:uiPriority="64"/>
+    <w:lsdException w:name="Medium List 1 Accent 4" w:uiPriority="65"/>
+    <w:lsdException w:name="Medium List 2 Accent 4" w:uiPriority="66"/>
+    <w:lsdException w:name="Medium Grid 1 Accent 4" w:uiPriority="67"/>
+    <w:lsdException w:name="Medium Grid 2 Accent 4" w:uiPriority="68"/>
+    <w:lsdException w:name="Medium Grid 3 Accent 4" w:uiPriority="69"/>
+    <w:lsdException w:name="Dark List Accent 4" w:uiPriority="70"/>
+    <w:lsdException w:name="Colorful Shading Accent 4" w:uiPriority="71"/>
+    <w:lsdException w:name="Colorful List Accent 4" w:uiPriority="72"/>
+    <w:lsdException w:name="Colorful Grid Accent 4" w:uiPriority="73"/>
+    <w:lsdException w:name="Light Shading Accent 5" w:uiPriority="60"/>
+    <w:lsdException w:name="Light List Accent 5" w:uiPriority="61"/>
+    <w:lsdException w:name="Light Grid Accent 5" w:uiPriority="62"/>
+    <w:lsdException w:name="Medium Shading 1 Accent 5" w:uiPriority="63"/>
+    <w:lsdException w:name="Medium Shading 2 Accent 5" w:uiPriority="64"/>
+    <w:lsdException w:name="Medium List 1 Accent 5" w:uiPriority="65"/>
+    <w:lsdException w:name="Medium List 2 Accent 5" w:uiPriority="66"/>
+    <w:lsdException w:name="Medium Grid 1 Accent 5" w:uiPriority="67"/>
+    <w:lsdException w:name="Medium Grid 2 Accent 5" w:uiPriority="68"/>
+    <w:lsdException w:name="Medium Grid 3 Accent 5" w:uiPriority="69"/>
+    <w:lsdException w:name="Dark List Accent 5" w:uiPriority="70"/>
+    <w:lsdException w:name="Colorful Shading Accent 5" w:uiPriority="71"/>
+    <w:lsdException w:name="Colorful List Accent 5" w:uiPriority="72"/>
+    <w:lsdException w:name="Colorful Grid Accent 5" w:uiPriority="73"/>
+    <w:lsdException w:name="Light Shading Accent 6" w:uiPriority="60"/>
+    <w:lsdException w:name="Light List Accent 6" w:uiPriority="61"/>
+    <w:lsdException w:name="Light Grid Accent 6" w:uiPriority="62"/>
+    <w:lsdException w:name="Medium Shading 1 Accent 6" w:uiPriority="63"/>
+    <w:lsdException w:name="Medium Shading 2 Accent 6" w:uiPriority="64"/>
+    <w:lsdException w:name="Medium List 1 Accent 6" w:uiPriority="65"/>
+    <w:lsdException w:name="Medium List 2 Accent 6" w:uiPriority="66"/>
+    <w:lsdException w:name="Medium Grid 1 Accent 6" w:uiPriority="67"/>
+    <w:lsdException w:name="Medium Grid 2 Accent 6" w:uiPriority="68"/>
+    <w:lsdException w:name="Medium Grid 3 Accent 6" w:uiPriority="69"/>
+    <w:lsdException w:name="Dark List Accent 6" w:uiPriority="70"/>
+    <w:lsdException w:name="Colorful Shading Accent 6" w:uiPriority="71"/>
+    <w:lsdException w:name="Colorful List Accent 6" w:uiPriority="72"/>
+    <w:lsdException w:name="Colorful Grid Accent 6" w:uiPriority="73"/>
+    <w:lsdException w:name="Subtle Emphasis" w:uiPriority="19" w:qFormat="1"/>
+    <w:lsdException w:name="Intense Emphasis" w:uiPriority="21" w:qFormat="1"/>
+    <w:lsdException w:name="Subtle Reference" w:uiPriority="31" w:qFormat="1"/>
+    <w:lsdException w:name="Intense Reference" w:uiPriority="32" w:qFormat="1"/>
+    <w:lsdException w:name="Book Title" w:uiPriority="33" w:qFormat="1"/>
+    <w:lsdException w:name="Bibliography" w:semiHidden="1" w:uiPriority="37" w:unhideWhenUsed="1"/>
+    <w:lsdException w:name="TOC Heading" w:semiHidden="1" w:uiPriority="39" w:unhideWhenUsed="1" w:qFormat="1"/>
+    <w:lsdException w:name="Plain Table 1" w:uiPriority="41"/>
+    <w:lsdException w:name="Plain Table 2" w:uiPriority="42"/>
+    <w:lsdException w:name="Plain Table 3" w:uiPriority="43"/>
+    <w:lsdException w:name="Plain Table 4" w:uiPriority="44"/>
+    <w:lsdException w:name="Plain Table 5" w:uiPriority="45"/>
+    <w:lsdException w:name="Grid Table Light" w:uiPriority="40"/>
+    <w:lsdException w:name="Grid Table 1 Light" w:uiPriority="46"/>
+    <w:lsdException w:name="Grid Table 2" w:uiPriority="47"/>
+    <w:lsdException w:name="Grid Table 3" w:uiPriority="48"/>
+    <w:lsdException w:name="Grid Table 4" w:uiPriority="49"/>
+    <w:lsdException w:name="Grid Table 5 Dark" w:uiPriority="50"/>
+    <w:lsdException w:name="Grid Table 6 Colorful" w:uiPriority="51"/>
+    <w:lsdException w:name="Grid Table 7 Colorful" w:uiPriority="52"/>
+    <w:lsdException w:name="Grid Table 1 Light Accent 1" w:uiPriority="46"/>
+    <w:lsdException w:name="Grid Table 2 Accent 1" w:uiPriority="47"/>
+    <w:lsdException w:name="Grid Table 3 Accent 1" w:uiPriority="48"/>
+    <w:lsdException w:name="Grid Table 4 Accent 1" w:uiPriority="49"/>
+    <w:lsdException w:name="Grid Table 5 Dark Accent 1" w:uiPriority="50"/>
+    <w:lsdException w:name="Grid Table 6 Colorful Accent 1" w:uiPriority="51"/>
+    <w:lsdException w:name="Grid Table 7 Colorful Accent 1" w:uiPriority="52"/>
+    <w:lsdException w:name="Grid Table 1 Light Accent 2" w:uiPriority="46"/>
+    <w:lsdException w:name="Grid Table 2 Accent 2" w:uiPriority="47"/>
+    <w:lsdException w:name="Grid Table 3 Accent 2" w:uiPriority="48"/>
+    <w:lsdException w:name="Grid Table 4 Accent 2" w:uiPriority="49"/>
+    <w:lsdException w:name="Grid Table 5 Dark Accent 2" w:uiPriority="50"/>
+    <w:lsdException w:name="Grid Table 6 Colorful Accent 2" w:uiPriority="51"/>
+    <w:lsdException w:name="Grid Table 7 Colorful Accent 2" w:uiPriority="52"/>
+    <w:lsdException w:name="Grid Table 1 Light Accent 3" w:uiPriority="46"/>
+    <w:lsdException w:name="Grid Table 2 Accent 3" w:uiPriority="47"/>
+    <w:lsdException w:name="Grid Table 3 Accent 3" w:uiPriority="48"/>
+    <w:lsdException w:name="Grid Table 4 Accent 3" w:uiPriority="49"/>
+    <w:lsdException w:name="Grid Table 5 Dark Accent 3" w:uiPriority="50"/>
+    <w:lsdException w:name="Grid Table 6 Colorful Accent 3" w:uiPriority="51"/>
+    <w:lsdException w:name="Grid Table 7 Colorful Accent 3" w:uiPriority="52"/>
+    <w:lsdException w:name="Grid Table 1 Light Accent 4" w:uiPriority="46"/>
+    <w:lsdException w:name="Grid Table 2 Accent 4" w:uiPriority="47"/>
+    <w:lsdException w:name="Grid Table 3 Accent 4" w:uiPriority="48"/>
+    <w:lsdException w:name="Grid Table 4 Accent 4" w:uiPriority="49"/>
+    <w:lsdException w:name="Grid Table 5 Dark Accent 4" w:uiPriority="50"/>
+    <w:lsdException w:name="Grid Table 6 Colorful Accent 4" w:uiPriority="51"/>
+    <w:lsdException w:name="Grid Table 7 Colorful Accent 4" w:uiPriority="52"/>
+    <w:lsdException w:name="Grid Table 1 Light Accent 5" w:uiPriority="46"/>
+    <w:lsdException w:name="Grid Table 2 Accent 5" w:uiPriority="47"/>
+    <w:lsdException w:name="Grid Table 3 Accent 5" w:uiPriority="48"/>
+    <w:lsdException w:name="Grid Table 4 Accent 5" w:uiPriority="49"/>
+    <w:lsdException w:name="Grid Table 5 Dark Accent 5" w:uiPriority="50"/>
+    <w:lsdException w:name="Grid Table 6 Colorful Accent 5" w:uiPriority="51"/>
+    <w:lsdException w:name="Grid Table 7 Colorful Accent 5" w:uiPriority="52"/>
+    <w:lsdException w:name="Grid Table 1 Light Accent 6" w:uiPriority="46"/>
+    <w:lsdException w:name="Grid Table 2 Accent 6" w:uiPriority="47"/>
+    <w:lsdException w:name="Grid Table 3 Accent 6" w:uiPriority="48"/>
+    <w:lsdException w:name="Grid Table 4 Accent 6" w:uiPriority="49"/>
+    <w:lsdException w:name="Grid Table 5 Dark Accent 6" w:uiPriority="50"/>
+    <w:lsdException w:name="Grid Table 6 Colorful Accent 6" w:uiPriority="51"/>
+    <w:lsdException w:name="Grid Table 7 Colorful Accent 6" w:uiPriority="52"/>
+    <w:lsdException w:name="List Table 1 Light" w:uiPriority="46"/>
+    <w:lsdException w:name="List Table 2" w:uiPriority="47"/>
+    <w:lsdException w:name="List Table 3" w:uiPriority="48"/>
+    <w:lsdException w:name="List Table 4" w:uiPriority="49"/>
+    <w:lsdException w:name="List Table 5 Dark" w:uiPriority="50"/>
+    <w:lsdException w:name="List Table 6 Colorful" w:uiPriority="51"/>
+    <w:lsdException w:name="List Table 7 Colorful" w:uiPriority="52"/>
+    <w:lsdException w:name="List Table 1 Light Accent 1" w:uiPriority="46"/>
+    <w:lsdException w:name="List Table 2 Accent 1" w:uiPriority="47"/>
+    <w:lsdException w:name="List Table 3 Accent 1" w:uiPriority="48"/>
+    <w:lsdException w:name="List Table 4 Accent 1" w:uiPriority="49"/>
+    <w:lsdException w:name="List Table 5 Dark Accent 1" w:uiPriority="50"/>
+    <w:lsdException w:name="List Table 6 Colorful Accent 1" w:uiPriority="51"/>
+    <w:lsdException w:name="List Table 7 Colorful Accent 1" w:uiPriority="52"/>
+    <w:lsdException w:name="List Table 1 Light Accent 2" w:uiPriority="46"/>
+    <w:lsdException w:name="List Table 2 Accent 2" w:uiPriority="47"/>
+    <w:lsdException w:name="List Table 3 Accent 2" w:uiPriority="48"/>
+    <w:lsdException w:name="List Table 4 Accent 2" w:uiPriority="49"/>
+    <w:lsdException w:name="List Table 5 Dark Accent 2" w:uiPriority="50"/>
+    <w:lsdException w:name="List Table 6 Colorful Accent 2" w:uiPriority="51"/>
+    <w:lsdException w:name="List Table 7 Colorful Accent 2" w:uiPriority="52"/>
+    <w:lsdException w:name="List Table 1 Light Accent 3" w:uiPriority="46"/>
+    <w:lsdException w:name="List Table 2 Accent 3" w:uiPriority="47"/>
+    <w:lsdException w:name="List Table 3 Accent 3" w:uiPriority="48"/>
+    <w:lsdException w:name="List Table 4 Accent 3" w:uiPriority="49"/>
+    <w:lsdException w:name="List Table 5 Dark Accent 3" w:uiPriority="50"/>
+    <w:lsdException w:name="List Table 6 Colorful Accent 3" w:uiPriority="51"/>
+    <w:lsdException w:name="List Table 7 Colorful Accent 3" w:uiPriority="52"/>
+    <w:lsdException w:name="List Table 1 Light Accent 4" w:uiPriority="46"/>
+    <w:lsdException w:name="List Table 2 Accent 4" w:uiPriority="47"/>
+    <w:lsdException w:name="List Table 3 Accent 4" w:uiPriority="48"/>
+    <w:lsdException w:name="List Table 4 Accent 4" w:uiPriority="49"/>
+    <w:lsdException w:name="List Table 5 Dark Accent 4" w:uiPriority="50"/>
+    <w:lsdException w:name="List Table 6 Colorful Accent 4" w:uiPriority="51"/>
+    <w:lsdException w:name="List Table 7 Colorful Accent 4" w:uiPriority="52"/>
+    <w:lsdException w:name="List Table 1 Light Accent 5" w:uiPriority="46"/>
+    <w:lsdException w:name="List Table 2 Accent 5" w:uiPriority="47"/>
+    <w:lsdException w:name="List Table 3 Accent 5" w:uiPriority="48"/>
+    <w:lsdException w:name="List Table 4 Accent 5" w:uiPriority="49"/>
+    <w:lsdException w:name="List Table 5 Dark Accent 5" w:uiPriority="50"/>
+    <w:lsdException w:name="List Table 6 Colorful Accent 5" w:uiPriority="51"/>
+    <w:lsdException w:name="List Table 7 Colorful Accent 5" w:uiPriority="52"/>
+    <w:lsdException w:name="List Table 1 Light Accent 6" w:uiPriority="46"/>
+    <w:lsdException w:name="List Table 2 Accent 6" w:uiPriority="47"/>
+    <w:lsdException w:name="List Table 3 Accent 6" w:uiPriority="48"/>
+    <w:lsdException w:name="List Table 4 Accent 6" w:uiPriority="49"/>
+    <w:lsdException w:name="List Table 5 Dark Accent 6" w:uiPriority="50"/>
+    <w:lsdException w:name="List Table 6 Colorful Accent 6" w:uiPriority="51"/>
+    <w:lsdException w:name="List Table 7 Colorful Accent 6" w:uiPriority="52"/>
   </w:latentStyles>
-  <w:style w:type="paragraph" w:default="1" w:styleId="1">
+  <w:style w:type="paragraph" w:default="1" w:styleId="Normal">
     <w:name w:val="Normal"/>
     <w:qFormat/>
-    <w:uiPriority w:val="0"/>
-    <w:pPr>
-      <w:spacing w:after="160" w:line="259" w:lineRule="auto"/>
-    </w:pPr>
     <w:rPr>
-      <w:rFonts w:asciiTheme="minorHAnsi" w:hAnsiTheme="minorHAnsi" w:eastAsiaTheme="minorEastAsia" w:cstheme="minorBidi"/>
       <w:sz w:val="24"/>
       <w:szCs w:val="24"/>
-      <w:lang w:val="en-US" w:eastAsia="en-US" w:bidi="ar-SA"/>
+      <w:lang w:val="en-US" w:eastAsia="en-US"/>
     </w:rPr>
   </w:style>
-  <w:style w:type="paragraph" w:styleId="2">
+  <w:style w:type="paragraph" w:styleId="Heading1">
     <w:name w:val="heading 1"/>
-    <w:basedOn w:val="1"/>
-    <w:next w:val="1"/>
-    <w:link w:val="8"/>
+    <w:basedOn w:val="Normal"/>
+    <w:next w:val="Normal"/>
+    <w:link w:val="Heading1Char"/>
+    <w:uiPriority w:val="9"/>
     <w:qFormat/>
-    <w:uiPriority w:val="9"/>
     <w:pPr>
       <w:keepNext/>
       <w:keepLines/>
@@ -1288,29 +1546,27 @@
       <w:outlineLvl w:val="0"/>
     </w:pPr>
     <w:rPr>
-      <w:rFonts w:asciiTheme="majorHAnsi" w:hAnsiTheme="majorHAnsi" w:eastAsiaTheme="majorEastAsia" w:cstheme="majorBidi"/>
+      <w:rFonts w:asciiTheme="majorHAnsi" w:eastAsiaTheme="majorEastAsia" w:hAnsiTheme="majorHAnsi" w:cstheme="majorBidi"/>
       <w:b/>
       <w:bCs/>
-      <w:color w:val="345B8A" w:themeColor="accent1" w:themeShade="B5"/>
+      <w:color w:val="345A8A" w:themeColor="accent1" w:themeShade="B5"/>
       <w:sz w:val="32"/>
       <w:szCs w:val="32"/>
     </w:rPr>
   </w:style>
-  <w:style w:type="character" w:default="1" w:styleId="5">
+  <w:style w:type="character" w:default="1" w:styleId="DefaultParagraphFont">
     <w:name w:val="Default Paragraph Font"/>
+    <w:uiPriority w:val="1"/>
     <w:semiHidden/>
     <w:unhideWhenUsed/>
-    <w:qFormat/>
-    <w:uiPriority w:val="1"/>
   </w:style>
-  <w:style w:type="table" w:default="1" w:styleId="6">
+  <w:style w:type="table" w:default="1" w:styleId="TableNormal">
     <w:name w:val="Normal Table"/>
+    <w:uiPriority w:val="99"/>
     <w:semiHidden/>
     <w:unhideWhenUsed/>
-    <w:qFormat/>
-    <w:uiPriority w:val="99"/>
     <w:tblPr>
-      <w:tblLayout w:type="fixed"/>
+      <w:tblInd w:w="0" w:type="dxa"/>
       <w:tblCellMar>
         <w:top w:w="0" w:type="dxa"/>
         <w:left w:w="108" w:type="dxa"/>
@@ -1319,77 +1575,83 @@
       </w:tblCellMar>
     </w:tblPr>
   </w:style>
-  <w:style w:type="paragraph" w:styleId="3">
-    <w:name w:val="Normal (Web)"/>
-    <w:basedOn w:val="1"/>
+  <w:style w:type="numbering" w:default="1" w:styleId="NoList">
+    <w:name w:val="No List"/>
+    <w:uiPriority w:val="99"/>
     <w:semiHidden/>
     <w:unhideWhenUsed/>
+  </w:style>
+  <w:style w:type="paragraph" w:styleId="NormalWeb">
+    <w:name w:val="Normal (Web)"/>
+    <w:basedOn w:val="Normal"/>
     <w:uiPriority w:val="99"/>
+    <w:semiHidden/>
+    <w:unhideWhenUsed/>
     <w:pPr>
       <w:spacing w:before="100" w:beforeAutospacing="1" w:after="100" w:afterAutospacing="1" w:line="240" w:lineRule="auto"/>
     </w:pPr>
     <w:rPr>
-      <w:rFonts w:ascii="Times New Roman" w:hAnsi="Times New Roman" w:eastAsia="Times New Roman" w:cs="Times New Roman"/>
+      <w:rFonts w:ascii="Times New Roman" w:eastAsia="Times New Roman" w:hAnsi="Times New Roman" w:cs="Times New Roman"/>
     </w:rPr>
   </w:style>
-  <w:style w:type="paragraph" w:styleId="4">
+  <w:style w:type="paragraph" w:styleId="Title">
     <w:name w:val="Title"/>
-    <w:basedOn w:val="1"/>
-    <w:next w:val="1"/>
-    <w:link w:val="7"/>
+    <w:basedOn w:val="Normal"/>
+    <w:next w:val="Normal"/>
+    <w:link w:val="TitleChar"/>
+    <w:uiPriority w:val="10"/>
     <w:qFormat/>
-    <w:uiPriority w:val="10"/>
     <w:pPr>
       <w:pBdr>
-        <w:bottom w:val="single" w:color="4F81BD" w:themeColor="accent1" w:sz="8" w:space="4"/>
+        <w:bottom w:val="single" w:sz="8" w:space="4" w:color="4F81BD" w:themeColor="accent1"/>
       </w:pBdr>
       <w:spacing w:after="300"/>
       <w:contextualSpacing/>
     </w:pPr>
     <w:rPr>
-      <w:rFonts w:asciiTheme="majorHAnsi" w:hAnsiTheme="majorHAnsi" w:eastAsiaTheme="majorEastAsia" w:cstheme="majorBidi"/>
-      <w:color w:val="17375E" w:themeColor="text2" w:themeShade="BF"/>
+      <w:rFonts w:asciiTheme="majorHAnsi" w:eastAsiaTheme="majorEastAsia" w:hAnsiTheme="majorHAnsi" w:cstheme="majorBidi"/>
+      <w:color w:val="17365D" w:themeColor="text2" w:themeShade="BF"/>
       <w:spacing w:val="5"/>
       <w:kern w:val="28"/>
       <w:sz w:val="52"/>
       <w:szCs w:val="52"/>
     </w:rPr>
   </w:style>
-  <w:style w:type="character" w:customStyle="1" w:styleId="7">
+  <w:style w:type="character" w:customStyle="1" w:styleId="TitleChar">
     <w:name w:val="Title Char"/>
-    <w:basedOn w:val="5"/>
-    <w:link w:val="4"/>
+    <w:basedOn w:val="DefaultParagraphFont"/>
+    <w:link w:val="Title"/>
+    <w:uiPriority w:val="10"/>
     <w:qFormat/>
-    <w:uiPriority w:val="10"/>
     <w:rPr>
-      <w:rFonts w:asciiTheme="majorHAnsi" w:hAnsiTheme="majorHAnsi" w:eastAsiaTheme="majorEastAsia" w:cstheme="majorBidi"/>
-      <w:color w:val="17375E" w:themeColor="text2" w:themeShade="BF"/>
+      <w:rFonts w:asciiTheme="majorHAnsi" w:eastAsiaTheme="majorEastAsia" w:hAnsiTheme="majorHAnsi" w:cstheme="majorBidi"/>
+      <w:color w:val="17365D" w:themeColor="text2" w:themeShade="BF"/>
       <w:spacing w:val="5"/>
       <w:kern w:val="28"/>
       <w:sz w:val="52"/>
       <w:szCs w:val="52"/>
     </w:rPr>
   </w:style>
-  <w:style w:type="character" w:customStyle="1" w:styleId="8">
+  <w:style w:type="character" w:customStyle="1" w:styleId="Heading1Char">
     <w:name w:val="Heading 1 Char"/>
-    <w:basedOn w:val="5"/>
-    <w:link w:val="2"/>
+    <w:basedOn w:val="DefaultParagraphFont"/>
+    <w:link w:val="Heading1"/>
+    <w:uiPriority w:val="9"/>
     <w:qFormat/>
-    <w:uiPriority w:val="9"/>
     <w:rPr>
-      <w:rFonts w:asciiTheme="majorHAnsi" w:hAnsiTheme="majorHAnsi" w:eastAsiaTheme="majorEastAsia" w:cstheme="majorBidi"/>
+      <w:rFonts w:asciiTheme="majorHAnsi" w:eastAsiaTheme="majorEastAsia" w:hAnsiTheme="majorHAnsi" w:cstheme="majorBidi"/>
       <w:b/>
       <w:bCs/>
-      <w:color w:val="345B8A" w:themeColor="accent1" w:themeShade="B5"/>
+      <w:color w:val="345A8A" w:themeColor="accent1" w:themeShade="B5"/>
       <w:sz w:val="32"/>
       <w:szCs w:val="32"/>
     </w:rPr>
   </w:style>
-  <w:style w:type="paragraph" w:styleId="9">
+  <w:style w:type="paragraph" w:styleId="ListParagraph">
     <w:name w:val="List Paragraph"/>
-    <w:basedOn w:val="1"/>
+    <w:basedOn w:val="Normal"/>
+    <w:uiPriority w:val="34"/>
     <w:qFormat/>
-    <w:uiPriority w:val="34"/>
     <w:pPr>
       <w:ind w:left="720"/>
       <w:contextualSpacing/>
@@ -1714,6 +1976,7 @@
       </a:style>
     </a:lnDef>
   </a:objectDefaults>
+  <a:extraClrSchemeLst/>
 </a:theme>
 </file>
 
@@ -1738,7 +2001,9 @@
 </file>
 
 <file path=customXml/itemProps2.xml><?xml version="1.0" encoding="utf-8"?>
-<ds:datastoreItem xmlns:ds="http://schemas.openxmlformats.org/officeDocument/2006/customXml" ds:itemID="{452C1175-198B-4725-9154-272D4EA1A7CF}">
-  <ds:schemaRefs/>
+<ds:datastoreItem xmlns:ds="http://schemas.openxmlformats.org/officeDocument/2006/customXml" ds:itemID="{D8D22342-D1FD-4855-AFE4-3195366E3C71}">
+  <ds:schemaRefs>
+    <ds:schemaRef ds:uri="http://schemas.openxmlformats.org/officeDocument/2006/bibliography"/>
+  </ds:schemaRefs>
 </ds:datastoreItem>
 </file>
</xml_diff>